<commit_message>
Removed "TODO" from top of use case doc
Also updated the version posted to the forum
</commit_message>
<xml_diff>
--- a/Blue_Steel_UseCases.docx
+++ b/Blue_Steel_UseCases.docx
@@ -6,14 +6,8 @@
       <w:pPr>
         <w:pStyle w:val="Title"/>
       </w:pPr>
-      <w:r>
-        <w:t>TODO: Goals</w:t>
-      </w:r>
-    </w:p>
-    <w:p>
-      <w:pPr>
-        <w:pStyle w:val="Title"/>
-      </w:pPr>
+      <w:bookmarkStart w:id="0" w:name="_GoBack"/>
+      <w:bookmarkEnd w:id="0"/>
       <w:r>
         <w:t>Preliminary Requirements Document</w:t>
       </w:r>
@@ -902,11 +896,11 @@
       <w:pPr>
         <w:pStyle w:val="Heading1"/>
       </w:pPr>
-      <w:bookmarkStart w:id="0" w:name="_Toc423167498"/>
+      <w:bookmarkStart w:id="1" w:name="_Toc423167498"/>
       <w:r>
         <w:t>Actors</w:t>
       </w:r>
-      <w:bookmarkEnd w:id="0"/>
+      <w:bookmarkEnd w:id="1"/>
     </w:p>
     <w:tbl>
       <w:tblPr>
@@ -1054,8 +1048,6 @@
             <w:r>
               <w:t>The Blue Box system (BBS)</w:t>
             </w:r>
-            <w:bookmarkStart w:id="1" w:name="_GoBack"/>
-            <w:bookmarkEnd w:id="1"/>
           </w:p>
         </w:tc>
       </w:tr>
@@ -1126,7 +1118,6 @@
         </w:numPr>
       </w:pPr>
       <w:r>
-        <w:lastRenderedPageBreak/>
         <w:t>Customer selects start</w:t>
       </w:r>
     </w:p>
@@ -1157,6 +1148,7 @@
         <w:rPr>
           <w:u w:val="single"/>
         </w:rPr>
+        <w:lastRenderedPageBreak/>
         <w:t>Customer Browses Audiobook Collection</w:t>
       </w:r>
     </w:p>
@@ -1671,7 +1663,6 @@
         </w:numPr>
       </w:pPr>
       <w:r>
-        <w:lastRenderedPageBreak/>
         <w:t>System checks for reservations under the customers library card number</w:t>
       </w:r>
       <w:r>
@@ -1699,6 +1690,7 @@
         </w:numPr>
       </w:pPr>
       <w:r>
+        <w:lastRenderedPageBreak/>
         <w:t>System presents customer with view of cart containing all desired audiobooks</w:t>
       </w:r>
     </w:p>
@@ -2180,7 +2172,6 @@
         <w:rPr>
           <w:b/>
         </w:rPr>
-        <w:lastRenderedPageBreak/>
         <w:t>Main Success Scenario</w:t>
       </w:r>
     </w:p>
@@ -2193,6 +2184,7 @@
         </w:numPr>
       </w:pPr>
       <w:r>
+        <w:lastRenderedPageBreak/>
         <w:t>Customer logs into library account website</w:t>
       </w:r>
     </w:p>
@@ -2671,26 +2663,26 @@
         </w:numPr>
       </w:pPr>
       <w:r>
+        <w:t xml:space="preserve">System generates and presents </w:t>
+      </w:r>
+      <w:r>
+        <w:t xml:space="preserve">administrative </w:t>
+      </w:r>
+      <w:r>
+        <w:t>report via web interface</w:t>
+      </w:r>
+    </w:p>
+    <w:p>
+      <w:pPr>
+        <w:rPr>
+          <w:b/>
+        </w:rPr>
+      </w:pPr>
+      <w:r>
+        <w:rPr>
+          <w:b/>
+        </w:rPr>
         <w:lastRenderedPageBreak/>
-        <w:t xml:space="preserve">System generates and presents </w:t>
-      </w:r>
-      <w:r>
-        <w:t xml:space="preserve">administrative </w:t>
-      </w:r>
-      <w:r>
-        <w:t>report via web interface</w:t>
-      </w:r>
-    </w:p>
-    <w:p>
-      <w:pPr>
-        <w:rPr>
-          <w:b/>
-        </w:rPr>
-      </w:pPr>
-      <w:r>
-        <w:rPr>
-          <w:b/>
-        </w:rPr>
         <w:t>Alternate Scenario</w:t>
       </w:r>
       <w:r>
@@ -7985,7 +7977,7 @@
 </file>
 
 <file path=customXml/itemProps1.xml><?xml version="1.0" encoding="utf-8"?>
-<ds:datastoreItem xmlns:ds="http://schemas.openxmlformats.org/officeDocument/2006/customXml" ds:itemID="{B81311BE-2AE3-40F8-8DB1-66AB8AA4E979}">
+<ds:datastoreItem xmlns:ds="http://schemas.openxmlformats.org/officeDocument/2006/customXml" ds:itemID="{5FC4F733-33EF-4DB5-897E-8DE2D671490C}">
   <ds:schemaRefs>
     <ds:schemaRef ds:uri="http://schemas.openxmlformats.org/officeDocument/2006/bibliography"/>
   </ds:schemaRefs>

</xml_diff>

<commit_message>
Preliminary Separation of Use Cases and Supplementary Spec
</commit_message>
<xml_diff>
--- a/Blue_Steel_UseCases.docx
+++ b/Blue_Steel_UseCases.docx
@@ -6,8 +6,6 @@
       <w:pPr>
         <w:pStyle w:val="Title"/>
       </w:pPr>
-      <w:bookmarkStart w:id="0" w:name="_GoBack"/>
-      <w:bookmarkEnd w:id="0"/>
       <w:r>
         <w:t>Preliminary Requirements Document</w:t>
       </w:r>
@@ -62,13 +60,13 @@
           <w:r>
             <w:fldChar w:fldCharType="separate"/>
           </w:r>
-          <w:hyperlink w:anchor="_Toc423167498" w:history="1">
+          <w:hyperlink w:anchor="_Toc423589739" w:history="1">
             <w:r>
               <w:rPr>
                 <w:rStyle w:val="Hyperlink"/>
                 <w:noProof/>
               </w:rPr>
-              <w:t>Actors</w:t>
+              <w:t>Actor Glossary</w:t>
             </w:r>
             <w:r>
               <w:rPr>
@@ -89,7 +87,7 @@
                 <w:noProof/>
                 <w:webHidden/>
               </w:rPr>
-              <w:instrText xml:space="preserve"> PAGEREF _Toc423167498 \h </w:instrText>
+              <w:instrText xml:space="preserve"> PAGEREF _Toc423589739 \h </w:instrText>
             </w:r>
             <w:r>
               <w:rPr>
@@ -131,7 +129,7 @@
               <w:noProof/>
             </w:rPr>
           </w:pPr>
-          <w:hyperlink w:anchor="_Toc423167499" w:history="1">
+          <w:hyperlink w:anchor="_Toc423589740" w:history="1">
             <w:r>
               <w:rPr>
                 <w:rStyle w:val="Hyperlink"/>
@@ -158,7 +156,7 @@
                 <w:noProof/>
                 <w:webHidden/>
               </w:rPr>
-              <w:instrText xml:space="preserve"> PAGEREF _Toc423167499 \h </w:instrText>
+              <w:instrText xml:space="preserve"> PAGEREF _Toc423589740 \h </w:instrText>
             </w:r>
             <w:r>
               <w:rPr>
@@ -200,7 +198,7 @@
               <w:noProof/>
             </w:rPr>
           </w:pPr>
-          <w:hyperlink w:anchor="_Toc423167500" w:history="1">
+          <w:hyperlink w:anchor="_Toc423589741" w:history="1">
             <w:r>
               <w:rPr>
                 <w:rStyle w:val="Hyperlink"/>
@@ -227,7 +225,7 @@
                 <w:noProof/>
                 <w:webHidden/>
               </w:rPr>
-              <w:instrText xml:space="preserve"> PAGEREF _Toc423167500 \h </w:instrText>
+              <w:instrText xml:space="preserve"> PAGEREF _Toc423589741 \h </w:instrText>
             </w:r>
             <w:r>
               <w:rPr>
@@ -269,7 +267,7 @@
               <w:noProof/>
             </w:rPr>
           </w:pPr>
-          <w:hyperlink w:anchor="_Toc423167501" w:history="1">
+          <w:hyperlink w:anchor="_Toc423589742" w:history="1">
             <w:r>
               <w:rPr>
                 <w:rStyle w:val="Hyperlink"/>
@@ -296,7 +294,7 @@
                 <w:noProof/>
                 <w:webHidden/>
               </w:rPr>
-              <w:instrText xml:space="preserve"> PAGEREF _Toc423167501 \h </w:instrText>
+              <w:instrText xml:space="preserve"> PAGEREF _Toc423589742 \h </w:instrText>
             </w:r>
             <w:r>
               <w:rPr>
@@ -338,7 +336,7 @@
               <w:noProof/>
             </w:rPr>
           </w:pPr>
-          <w:hyperlink w:anchor="_Toc423167502" w:history="1">
+          <w:hyperlink w:anchor="_Toc423589743" w:history="1">
             <w:r>
               <w:rPr>
                 <w:rStyle w:val="Hyperlink"/>
@@ -365,7 +363,7 @@
                 <w:noProof/>
                 <w:webHidden/>
               </w:rPr>
-              <w:instrText xml:space="preserve"> PAGEREF _Toc423167502 \h </w:instrText>
+              <w:instrText xml:space="preserve"> PAGEREF _Toc423589743 \h </w:instrText>
             </w:r>
             <w:r>
               <w:rPr>
@@ -407,7 +405,7 @@
               <w:noProof/>
             </w:rPr>
           </w:pPr>
-          <w:hyperlink w:anchor="_Toc423167503" w:history="1">
+          <w:hyperlink w:anchor="_Toc423589744" w:history="1">
             <w:r>
               <w:rPr>
                 <w:rStyle w:val="Hyperlink"/>
@@ -434,7 +432,7 @@
                 <w:noProof/>
                 <w:webHidden/>
               </w:rPr>
-              <w:instrText xml:space="preserve"> PAGEREF _Toc423167503 \h </w:instrText>
+              <w:instrText xml:space="preserve"> PAGEREF _Toc423589744 \h </w:instrText>
             </w:r>
             <w:r>
               <w:rPr>
@@ -476,7 +474,7 @@
               <w:noProof/>
             </w:rPr>
           </w:pPr>
-          <w:hyperlink w:anchor="_Toc423167504" w:history="1">
+          <w:hyperlink w:anchor="_Toc423589745" w:history="1">
             <w:r>
               <w:rPr>
                 <w:rStyle w:val="Hyperlink"/>
@@ -503,7 +501,7 @@
                 <w:noProof/>
                 <w:webHidden/>
               </w:rPr>
-              <w:instrText xml:space="preserve"> PAGEREF _Toc423167504 \h </w:instrText>
+              <w:instrText xml:space="preserve"> PAGEREF _Toc423589745 \h </w:instrText>
             </w:r>
             <w:r>
               <w:rPr>
@@ -545,7 +543,7 @@
               <w:noProof/>
             </w:rPr>
           </w:pPr>
-          <w:hyperlink w:anchor="_Toc423167505" w:history="1">
+          <w:hyperlink w:anchor="_Toc423589746" w:history="1">
             <w:r>
               <w:rPr>
                 <w:rStyle w:val="Hyperlink"/>
@@ -572,7 +570,7 @@
                 <w:noProof/>
                 <w:webHidden/>
               </w:rPr>
-              <w:instrText xml:space="preserve"> PAGEREF _Toc423167505 \h </w:instrText>
+              <w:instrText xml:space="preserve"> PAGEREF _Toc423589746 \h </w:instrText>
             </w:r>
             <w:r>
               <w:rPr>
@@ -614,7 +612,7 @@
               <w:noProof/>
             </w:rPr>
           </w:pPr>
-          <w:hyperlink w:anchor="_Toc423167506" w:history="1">
+          <w:hyperlink w:anchor="_Toc423589747" w:history="1">
             <w:r>
               <w:rPr>
                 <w:rStyle w:val="Hyperlink"/>
@@ -641,7 +639,7 @@
                 <w:noProof/>
                 <w:webHidden/>
               </w:rPr>
-              <w:instrText xml:space="preserve"> PAGEREF _Toc423167506 \h </w:instrText>
+              <w:instrText xml:space="preserve"> PAGEREF _Toc423589747 \h </w:instrText>
             </w:r>
             <w:r>
               <w:rPr>
@@ -683,7 +681,7 @@
               <w:noProof/>
             </w:rPr>
           </w:pPr>
-          <w:hyperlink w:anchor="_Toc423167507" w:history="1">
+          <w:hyperlink w:anchor="_Toc423589748" w:history="1">
             <w:r>
               <w:rPr>
                 <w:rStyle w:val="Hyperlink"/>
@@ -710,7 +708,7 @@
                 <w:noProof/>
                 <w:webHidden/>
               </w:rPr>
-              <w:instrText xml:space="preserve"> PAGEREF _Toc423167507 \h </w:instrText>
+              <w:instrText xml:space="preserve"> PAGEREF _Toc423589748 \h </w:instrText>
             </w:r>
             <w:r>
               <w:rPr>
@@ -752,7 +750,7 @@
               <w:noProof/>
             </w:rPr>
           </w:pPr>
-          <w:hyperlink w:anchor="_Toc423167508" w:history="1">
+          <w:hyperlink w:anchor="_Toc423589749" w:history="1">
             <w:r>
               <w:rPr>
                 <w:rStyle w:val="Hyperlink"/>
@@ -779,7 +777,7 @@
                 <w:noProof/>
                 <w:webHidden/>
               </w:rPr>
-              <w:instrText xml:space="preserve"> PAGEREF _Toc423167508 \h </w:instrText>
+              <w:instrText xml:space="preserve"> PAGEREF _Toc423589749 \h </w:instrText>
             </w:r>
             <w:r>
               <w:rPr>
@@ -821,7 +819,7 @@
               <w:noProof/>
             </w:rPr>
           </w:pPr>
-          <w:hyperlink w:anchor="_Toc423167509" w:history="1">
+          <w:hyperlink w:anchor="_Toc423589750" w:history="1">
             <w:r>
               <w:rPr>
                 <w:rStyle w:val="Hyperlink"/>
@@ -848,7 +846,7 @@
                 <w:noProof/>
                 <w:webHidden/>
               </w:rPr>
-              <w:instrText xml:space="preserve"> PAGEREF _Toc423167509 \h </w:instrText>
+              <w:instrText xml:space="preserve"> PAGEREF _Toc423589750 \h </w:instrText>
             </w:r>
             <w:r>
               <w:rPr>
@@ -896,11 +894,14 @@
       <w:pPr>
         <w:pStyle w:val="Heading1"/>
       </w:pPr>
-      <w:bookmarkStart w:id="1" w:name="_Toc423167498"/>
-      <w:r>
-        <w:t>Actors</w:t>
-      </w:r>
-      <w:bookmarkEnd w:id="1"/>
+      <w:bookmarkStart w:id="0" w:name="_Toc423589739"/>
+      <w:r>
+        <w:t>Actor</w:t>
+      </w:r>
+      <w:r>
+        <w:t xml:space="preserve"> Glossary</w:t>
+      </w:r>
+      <w:bookmarkEnd w:id="0"/>
     </w:p>
     <w:tbl>
       <w:tblPr>
@@ -1057,7 +1058,7 @@
       <w:pPr>
         <w:pStyle w:val="Heading1"/>
       </w:pPr>
-      <w:bookmarkStart w:id="2" w:name="_Toc423167499"/>
+      <w:bookmarkStart w:id="1" w:name="_Toc423589740"/>
       <w:r>
         <w:t>Functional Requirements (</w:t>
       </w:r>
@@ -1067,20 +1068,20 @@
       <w:r>
         <w:t>)</w:t>
       </w:r>
+      <w:bookmarkEnd w:id="1"/>
+    </w:p>
+    <w:p>
+      <w:pPr>
+        <w:pStyle w:val="Heading2"/>
+      </w:pPr>
+      <w:bookmarkStart w:id="2" w:name="_Toc423589741"/>
+      <w:r>
+        <w:t xml:space="preserve">Use-Case Name: Customer </w:t>
+      </w:r>
+      <w:r>
+        <w:t>Uses Kiosk</w:t>
+      </w:r>
       <w:bookmarkEnd w:id="2"/>
-    </w:p>
-    <w:p>
-      <w:pPr>
-        <w:pStyle w:val="Heading2"/>
-      </w:pPr>
-      <w:bookmarkStart w:id="3" w:name="_Toc423167500"/>
-      <w:r>
-        <w:t xml:space="preserve">Use-Case Name: Customer </w:t>
-      </w:r>
-      <w:r>
-        <w:t>Uses Kiosk</w:t>
-      </w:r>
-      <w:bookmarkEnd w:id="3"/>
     </w:p>
     <w:p>
       <w:pPr>
@@ -1240,14 +1241,14 @@
       <w:pPr>
         <w:pStyle w:val="Heading2"/>
       </w:pPr>
-      <w:bookmarkStart w:id="4" w:name="_Toc423167501"/>
+      <w:bookmarkStart w:id="3" w:name="_Toc423589742"/>
       <w:r>
         <w:t>Use-Case Name:</w:t>
       </w:r>
       <w:r>
         <w:t xml:space="preserve"> Customer Browses Audiobook Collection</w:t>
       </w:r>
-      <w:bookmarkEnd w:id="4"/>
+      <w:bookmarkEnd w:id="3"/>
     </w:p>
     <w:p>
       <w:pPr>
@@ -1523,11 +1524,11 @@
       <w:pPr>
         <w:pStyle w:val="Heading2"/>
       </w:pPr>
-      <w:bookmarkStart w:id="5" w:name="_Toc423167502"/>
+      <w:bookmarkStart w:id="4" w:name="_Toc423589743"/>
       <w:r>
         <w:t>Use-Case Name: Customer Checks Out</w:t>
       </w:r>
-      <w:bookmarkEnd w:id="5"/>
+      <w:bookmarkEnd w:id="4"/>
     </w:p>
     <w:p>
       <w:pPr>
@@ -1751,14 +1752,14 @@
       <w:pPr>
         <w:pStyle w:val="Heading2"/>
       </w:pPr>
-      <w:bookmarkStart w:id="6" w:name="_Toc423167503"/>
+      <w:bookmarkStart w:id="5" w:name="_Toc423589744"/>
       <w:r>
         <w:t xml:space="preserve">Use-Case Name: </w:t>
       </w:r>
       <w:r>
         <w:t>Customer Picks up Reserved Audiobook</w:t>
       </w:r>
-      <w:bookmarkEnd w:id="6"/>
+      <w:bookmarkEnd w:id="5"/>
     </w:p>
     <w:p>
       <w:pPr>
@@ -1948,14 +1949,14 @@
       <w:pPr>
         <w:pStyle w:val="Heading2"/>
       </w:pPr>
-      <w:bookmarkStart w:id="7" w:name="_Toc423167504"/>
+      <w:bookmarkStart w:id="6" w:name="_Toc423589745"/>
       <w:r>
         <w:t>Use-Case Name:</w:t>
       </w:r>
       <w:r>
         <w:t xml:space="preserve"> Customer Returns Audiobook</w:t>
       </w:r>
-      <w:bookmarkEnd w:id="7"/>
+      <w:bookmarkEnd w:id="6"/>
     </w:p>
     <w:p>
       <w:pPr>
@@ -2120,14 +2121,14 @@
       <w:pPr>
         <w:pStyle w:val="Heading2"/>
       </w:pPr>
-      <w:bookmarkStart w:id="8" w:name="_Toc423167505"/>
+      <w:bookmarkStart w:id="7" w:name="_Toc423589746"/>
       <w:r>
         <w:t>Use-Case Name:</w:t>
       </w:r>
       <w:r>
         <w:t xml:space="preserve"> Customer Reserves Audiobook</w:t>
       </w:r>
-      <w:bookmarkEnd w:id="8"/>
+      <w:bookmarkEnd w:id="7"/>
     </w:p>
     <w:p>
       <w:pPr>
@@ -2296,14 +2297,14 @@
       <w:pPr>
         <w:pStyle w:val="Heading2"/>
       </w:pPr>
-      <w:bookmarkStart w:id="9" w:name="_Toc423167506"/>
+      <w:bookmarkStart w:id="8" w:name="_Toc423589747"/>
       <w:r>
         <w:t>Use-Case Name:</w:t>
       </w:r>
       <w:r>
         <w:t xml:space="preserve"> Employee Restocks Audiobooks</w:t>
       </w:r>
-      <w:bookmarkEnd w:id="9"/>
+      <w:bookmarkEnd w:id="8"/>
     </w:p>
     <w:p>
       <w:pPr>
@@ -2386,14 +2387,14 @@
       <w:pPr>
         <w:pStyle w:val="Heading2"/>
       </w:pPr>
-      <w:bookmarkStart w:id="10" w:name="_Toc423167507"/>
+      <w:bookmarkStart w:id="9" w:name="_Toc423589748"/>
       <w:r>
         <w:t>Use-Case Name:</w:t>
       </w:r>
       <w:r>
         <w:t xml:space="preserve"> Customer Registers</w:t>
       </w:r>
-      <w:bookmarkEnd w:id="10"/>
+      <w:bookmarkEnd w:id="9"/>
     </w:p>
     <w:p>
       <w:pPr>
@@ -2566,14 +2567,14 @@
       <w:pPr>
         <w:pStyle w:val="Heading2"/>
       </w:pPr>
-      <w:bookmarkStart w:id="11" w:name="_Toc423167508"/>
+      <w:bookmarkStart w:id="10" w:name="_Toc423589749"/>
       <w:r>
         <w:t>Use-Case Name:</w:t>
       </w:r>
       <w:r>
         <w:t xml:space="preserve"> Manager Generates Report</w:t>
       </w:r>
-      <w:bookmarkEnd w:id="11"/>
+      <w:bookmarkEnd w:id="10"/>
     </w:p>
     <w:p>
       <w:pPr>
@@ -2747,58 +2748,10 @@
     </w:p>
     <w:p>
       <w:pPr>
-        <w:rPr>
-          <w:b/>
-        </w:rPr>
-      </w:pPr>
-    </w:p>
-    <w:p>
-      <w:pPr>
-        <w:rPr>
-          <w:b/>
-        </w:rPr>
-      </w:pPr>
-    </w:p>
-    <w:p>
-      <w:pPr>
-        <w:pStyle w:val="Heading1"/>
-      </w:pPr>
-    </w:p>
-    <w:p>
-      <w:pPr>
-        <w:pStyle w:val="Heading1"/>
-      </w:pPr>
-      <w:bookmarkStart w:id="12" w:name="_Toc423167509"/>
-      <w:r>
-        <w:t>Non-Functional Requirements</w:t>
-      </w:r>
-      <w:bookmarkEnd w:id="12"/>
-    </w:p>
-    <w:p>
-      <w:pPr>
-        <w:pStyle w:val="ListParagraph"/>
-        <w:numPr>
-          <w:ilvl w:val="0"/>
-          <w:numId w:val="36"/>
-        </w:numPr>
         <w:spacing w:line="240" w:lineRule="auto"/>
       </w:pPr>
-      <w:r>
-        <w:t>The system must be able to be managed from the library's administrative branch</w:t>
-      </w:r>
-    </w:p>
-    <w:p>
-      <w:pPr>
-        <w:pStyle w:val="ListParagraph"/>
-        <w:numPr>
-          <w:ilvl w:val="0"/>
-          <w:numId w:val="36"/>
-        </w:numPr>
-        <w:spacing w:line="240" w:lineRule="auto"/>
-      </w:pPr>
-      <w:r>
-        <w:t>The system must be able to run continuously 24/7/360, except when re-stocking or maintenance is being performed.</w:t>
-      </w:r>
+      <w:bookmarkStart w:id="11" w:name="_GoBack"/>
+      <w:bookmarkEnd w:id="11"/>
     </w:p>
     <w:sectPr>
       <w:headerReference w:type="first" r:id="rId8"/>
@@ -3000,7 +2953,7 @@
 
 <file path=word/numbering.xml><?xml version="1.0" encoding="utf-8"?>
 <w:numbering xmlns:wpc="http://schemas.microsoft.com/office/word/2010/wordprocessingCanvas" xmlns:mc="http://schemas.openxmlformats.org/markup-compatibility/2006" xmlns:o="urn:schemas-microsoft-com:office:office" xmlns:r="http://schemas.openxmlformats.org/officeDocument/2006/relationships" xmlns:m="http://schemas.openxmlformats.org/officeDocument/2006/math" xmlns:v="urn:schemas-microsoft-com:vml" xmlns:wp14="http://schemas.microsoft.com/office/word/2010/wordprocessingDrawing" xmlns:wp="http://schemas.openxmlformats.org/drawingml/2006/wordprocessingDrawing" xmlns:w10="urn:schemas-microsoft-com:office:word" xmlns:w="http://schemas.openxmlformats.org/wordprocessingml/2006/main" xmlns:w14="http://schemas.microsoft.com/office/word/2010/wordml" xmlns:w15="http://schemas.microsoft.com/office/word/2012/wordml" xmlns:wpg="http://schemas.microsoft.com/office/word/2010/wordprocessingGroup" xmlns:wpi="http://schemas.microsoft.com/office/word/2010/wordprocessingInk" xmlns:wne="http://schemas.microsoft.com/office/word/2006/wordml" xmlns:wps="http://schemas.microsoft.com/office/word/2010/wordprocessingShape" mc:Ignorable="w14 w15 wp14">
-  <w:abstractNum w:abstractNumId="0" w15:restartNumberingAfterBreak="0">
+  <w:abstractNum w:abstractNumId="0">
     <w:nsid w:val="006543F4"/>
     <w:multiLevelType w:val="multilevel"/>
     <w:tmpl w:val="525C12DA"/>
@@ -3086,7 +3039,7 @@
       </w:pPr>
     </w:lvl>
   </w:abstractNum>
-  <w:abstractNum w:abstractNumId="1" w15:restartNumberingAfterBreak="0">
+  <w:abstractNum w:abstractNumId="1">
     <w:nsid w:val="042C464C"/>
     <w:multiLevelType w:val="multilevel"/>
     <w:tmpl w:val="8C4A9C28"/>
@@ -3172,7 +3125,7 @@
       </w:pPr>
     </w:lvl>
   </w:abstractNum>
-  <w:abstractNum w:abstractNumId="2" w15:restartNumberingAfterBreak="0">
+  <w:abstractNum w:abstractNumId="2">
     <w:nsid w:val="0C4327EC"/>
     <w:multiLevelType w:val="hybridMultilevel"/>
     <w:tmpl w:val="9CB2C6C6"/>
@@ -3258,7 +3211,7 @@
       </w:pPr>
     </w:lvl>
   </w:abstractNum>
-  <w:abstractNum w:abstractNumId="3" w15:restartNumberingAfterBreak="0">
+  <w:abstractNum w:abstractNumId="3">
     <w:nsid w:val="0C4E3169"/>
     <w:multiLevelType w:val="multilevel"/>
     <w:tmpl w:val="214017AC"/>
@@ -3347,7 +3300,7 @@
       </w:pPr>
     </w:lvl>
   </w:abstractNum>
-  <w:abstractNum w:abstractNumId="4" w15:restartNumberingAfterBreak="0">
+  <w:abstractNum w:abstractNumId="4">
     <w:nsid w:val="11872436"/>
     <w:multiLevelType w:val="hybridMultilevel"/>
     <w:tmpl w:val="B31477DC"/>
@@ -3433,7 +3386,7 @@
       </w:pPr>
     </w:lvl>
   </w:abstractNum>
-  <w:abstractNum w:abstractNumId="5" w15:restartNumberingAfterBreak="0">
+  <w:abstractNum w:abstractNumId="5">
     <w:nsid w:val="11CF6F9A"/>
     <w:multiLevelType w:val="hybridMultilevel"/>
     <w:tmpl w:val="B7F8125C"/>
@@ -3522,7 +3475,7 @@
       </w:pPr>
     </w:lvl>
   </w:abstractNum>
-  <w:abstractNum w:abstractNumId="6" w15:restartNumberingAfterBreak="0">
+  <w:abstractNum w:abstractNumId="6">
     <w:nsid w:val="142B6877"/>
     <w:multiLevelType w:val="hybridMultilevel"/>
     <w:tmpl w:val="B7F8125C"/>
@@ -3611,7 +3564,7 @@
       </w:pPr>
     </w:lvl>
   </w:abstractNum>
-  <w:abstractNum w:abstractNumId="7" w15:restartNumberingAfterBreak="0">
+  <w:abstractNum w:abstractNumId="7">
     <w:nsid w:val="19EE00D3"/>
     <w:multiLevelType w:val="hybridMultilevel"/>
     <w:tmpl w:val="47F4C95C"/>
@@ -3697,7 +3650,7 @@
       </w:pPr>
     </w:lvl>
   </w:abstractNum>
-  <w:abstractNum w:abstractNumId="8" w15:restartNumberingAfterBreak="0">
+  <w:abstractNum w:abstractNumId="8">
     <w:nsid w:val="1BCC09A5"/>
     <w:multiLevelType w:val="hybridMultilevel"/>
     <w:tmpl w:val="84321566"/>
@@ -3786,7 +3739,7 @@
       </w:pPr>
     </w:lvl>
   </w:abstractNum>
-  <w:abstractNum w:abstractNumId="9" w15:restartNumberingAfterBreak="0">
+  <w:abstractNum w:abstractNumId="9">
     <w:nsid w:val="1C0E0B7F"/>
     <w:multiLevelType w:val="hybridMultilevel"/>
     <w:tmpl w:val="895ABBEE"/>
@@ -3899,7 +3852,7 @@
       </w:rPr>
     </w:lvl>
   </w:abstractNum>
-  <w:abstractNum w:abstractNumId="10" w15:restartNumberingAfterBreak="0">
+  <w:abstractNum w:abstractNumId="10">
     <w:nsid w:val="1F8324BB"/>
     <w:multiLevelType w:val="hybridMultilevel"/>
     <w:tmpl w:val="ACEA08A4"/>
@@ -3985,7 +3938,7 @@
       </w:pPr>
     </w:lvl>
   </w:abstractNum>
-  <w:abstractNum w:abstractNumId="11" w15:restartNumberingAfterBreak="0">
+  <w:abstractNum w:abstractNumId="11">
     <w:nsid w:val="21741F62"/>
     <w:multiLevelType w:val="hybridMultilevel"/>
     <w:tmpl w:val="73365C5C"/>
@@ -4098,7 +4051,7 @@
       </w:rPr>
     </w:lvl>
   </w:abstractNum>
-  <w:abstractNum w:abstractNumId="12" w15:restartNumberingAfterBreak="0">
+  <w:abstractNum w:abstractNumId="12">
     <w:nsid w:val="280578E9"/>
     <w:multiLevelType w:val="hybridMultilevel"/>
     <w:tmpl w:val="8C4A9C28"/>
@@ -4184,7 +4137,7 @@
       </w:pPr>
     </w:lvl>
   </w:abstractNum>
-  <w:abstractNum w:abstractNumId="13" w15:restartNumberingAfterBreak="0">
+  <w:abstractNum w:abstractNumId="13">
     <w:nsid w:val="284C2B7B"/>
     <w:multiLevelType w:val="hybridMultilevel"/>
     <w:tmpl w:val="A02436C8"/>
@@ -4273,7 +4226,7 @@
       </w:pPr>
     </w:lvl>
   </w:abstractNum>
-  <w:abstractNum w:abstractNumId="14" w15:restartNumberingAfterBreak="0">
+  <w:abstractNum w:abstractNumId="14">
     <w:nsid w:val="28F1684D"/>
     <w:multiLevelType w:val="hybridMultilevel"/>
     <w:tmpl w:val="47F4C95C"/>
@@ -4359,7 +4312,7 @@
       </w:pPr>
     </w:lvl>
   </w:abstractNum>
-  <w:abstractNum w:abstractNumId="15" w15:restartNumberingAfterBreak="0">
+  <w:abstractNum w:abstractNumId="15">
     <w:nsid w:val="2AA7044C"/>
     <w:multiLevelType w:val="hybridMultilevel"/>
     <w:tmpl w:val="170EC296"/>
@@ -4448,7 +4401,7 @@
       </w:pPr>
     </w:lvl>
   </w:abstractNum>
-  <w:abstractNum w:abstractNumId="16" w15:restartNumberingAfterBreak="0">
+  <w:abstractNum w:abstractNumId="16">
     <w:nsid w:val="2FE93CD1"/>
     <w:multiLevelType w:val="hybridMultilevel"/>
     <w:tmpl w:val="47F4C95C"/>
@@ -4534,7 +4487,7 @@
       </w:pPr>
     </w:lvl>
   </w:abstractNum>
-  <w:abstractNum w:abstractNumId="17" w15:restartNumberingAfterBreak="0">
+  <w:abstractNum w:abstractNumId="17">
     <w:nsid w:val="302D6AE1"/>
     <w:multiLevelType w:val="hybridMultilevel"/>
     <w:tmpl w:val="0728D2F4"/>
@@ -4623,7 +4576,7 @@
       </w:pPr>
     </w:lvl>
   </w:abstractNum>
-  <w:abstractNum w:abstractNumId="18" w15:restartNumberingAfterBreak="0">
+  <w:abstractNum w:abstractNumId="18">
     <w:nsid w:val="335205B3"/>
     <w:multiLevelType w:val="hybridMultilevel"/>
     <w:tmpl w:val="982411A6"/>
@@ -4712,7 +4665,7 @@
       </w:pPr>
     </w:lvl>
   </w:abstractNum>
-  <w:abstractNum w:abstractNumId="19" w15:restartNumberingAfterBreak="0">
+  <w:abstractNum w:abstractNumId="19">
     <w:nsid w:val="3CB82DEC"/>
     <w:multiLevelType w:val="hybridMultilevel"/>
     <w:tmpl w:val="CCA0B836"/>
@@ -4801,7 +4754,7 @@
       </w:pPr>
     </w:lvl>
   </w:abstractNum>
-  <w:abstractNum w:abstractNumId="20" w15:restartNumberingAfterBreak="0">
+  <w:abstractNum w:abstractNumId="20">
     <w:nsid w:val="3F4333D6"/>
     <w:multiLevelType w:val="hybridMultilevel"/>
     <w:tmpl w:val="6FCE9DD8"/>
@@ -4887,7 +4840,7 @@
       </w:pPr>
     </w:lvl>
   </w:abstractNum>
-  <w:abstractNum w:abstractNumId="21" w15:restartNumberingAfterBreak="0">
+  <w:abstractNum w:abstractNumId="21">
     <w:nsid w:val="44484F70"/>
     <w:multiLevelType w:val="multilevel"/>
     <w:tmpl w:val="170EC296"/>
@@ -4976,7 +4929,7 @@
       </w:pPr>
     </w:lvl>
   </w:abstractNum>
-  <w:abstractNum w:abstractNumId="22" w15:restartNumberingAfterBreak="0">
+  <w:abstractNum w:abstractNumId="22">
     <w:nsid w:val="44E849F2"/>
     <w:multiLevelType w:val="hybridMultilevel"/>
     <w:tmpl w:val="1C30C962"/>
@@ -5065,7 +5018,7 @@
       </w:pPr>
     </w:lvl>
   </w:abstractNum>
-  <w:abstractNum w:abstractNumId="23" w15:restartNumberingAfterBreak="0">
+  <w:abstractNum w:abstractNumId="23">
     <w:nsid w:val="45BD2F6B"/>
     <w:multiLevelType w:val="hybridMultilevel"/>
     <w:tmpl w:val="47F4C95C"/>
@@ -5151,7 +5104,7 @@
       </w:pPr>
     </w:lvl>
   </w:abstractNum>
-  <w:abstractNum w:abstractNumId="24" w15:restartNumberingAfterBreak="0">
+  <w:abstractNum w:abstractNumId="24">
     <w:nsid w:val="462D6959"/>
     <w:multiLevelType w:val="multilevel"/>
     <w:tmpl w:val="ACEA08A4"/>
@@ -5237,7 +5190,7 @@
       </w:pPr>
     </w:lvl>
   </w:abstractNum>
-  <w:abstractNum w:abstractNumId="25" w15:restartNumberingAfterBreak="0">
+  <w:abstractNum w:abstractNumId="25">
     <w:nsid w:val="4849641E"/>
     <w:multiLevelType w:val="hybridMultilevel"/>
     <w:tmpl w:val="214017AC"/>
@@ -5326,7 +5279,7 @@
       </w:pPr>
     </w:lvl>
   </w:abstractNum>
-  <w:abstractNum w:abstractNumId="26" w15:restartNumberingAfterBreak="0">
+  <w:abstractNum w:abstractNumId="26">
     <w:nsid w:val="48E96997"/>
     <w:multiLevelType w:val="multilevel"/>
     <w:tmpl w:val="4C5E1318"/>
@@ -5415,7 +5368,7 @@
       </w:pPr>
     </w:lvl>
   </w:abstractNum>
-  <w:abstractNum w:abstractNumId="27" w15:restartNumberingAfterBreak="0">
+  <w:abstractNum w:abstractNumId="27">
     <w:nsid w:val="4AB4211D"/>
     <w:multiLevelType w:val="hybridMultilevel"/>
     <w:tmpl w:val="0ADCEEE0"/>
@@ -5528,7 +5481,7 @@
       </w:rPr>
     </w:lvl>
   </w:abstractNum>
-  <w:abstractNum w:abstractNumId="28" w15:restartNumberingAfterBreak="0">
+  <w:abstractNum w:abstractNumId="28">
     <w:nsid w:val="4E78128B"/>
     <w:multiLevelType w:val="hybridMultilevel"/>
     <w:tmpl w:val="45B8239C"/>
@@ -5617,7 +5570,7 @@
       </w:pPr>
     </w:lvl>
   </w:abstractNum>
-  <w:abstractNum w:abstractNumId="29" w15:restartNumberingAfterBreak="0">
+  <w:abstractNum w:abstractNumId="29">
     <w:nsid w:val="50603A48"/>
     <w:multiLevelType w:val="hybridMultilevel"/>
     <w:tmpl w:val="47F4C95C"/>
@@ -5703,7 +5656,7 @@
       </w:pPr>
     </w:lvl>
   </w:abstractNum>
-  <w:abstractNum w:abstractNumId="30" w15:restartNumberingAfterBreak="0">
+  <w:abstractNum w:abstractNumId="30">
     <w:nsid w:val="51660736"/>
     <w:multiLevelType w:val="hybridMultilevel"/>
     <w:tmpl w:val="B3CADF0E"/>
@@ -5789,7 +5742,7 @@
       </w:pPr>
     </w:lvl>
   </w:abstractNum>
-  <w:abstractNum w:abstractNumId="31" w15:restartNumberingAfterBreak="0">
+  <w:abstractNum w:abstractNumId="31">
     <w:nsid w:val="540C1169"/>
     <w:multiLevelType w:val="hybridMultilevel"/>
     <w:tmpl w:val="354AB3FC"/>
@@ -5875,7 +5828,7 @@
       </w:pPr>
     </w:lvl>
   </w:abstractNum>
-  <w:abstractNum w:abstractNumId="32" w15:restartNumberingAfterBreak="0">
+  <w:abstractNum w:abstractNumId="32">
     <w:nsid w:val="55C956F0"/>
     <w:multiLevelType w:val="hybridMultilevel"/>
     <w:tmpl w:val="171288F4"/>
@@ -5967,7 +5920,7 @@
       </w:pPr>
     </w:lvl>
   </w:abstractNum>
-  <w:abstractNum w:abstractNumId="33" w15:restartNumberingAfterBreak="0">
+  <w:abstractNum w:abstractNumId="33">
     <w:nsid w:val="575E09E1"/>
     <w:multiLevelType w:val="hybridMultilevel"/>
     <w:tmpl w:val="7ED8CCC4"/>
@@ -6053,7 +6006,7 @@
       </w:pPr>
     </w:lvl>
   </w:abstractNum>
-  <w:abstractNum w:abstractNumId="34" w15:restartNumberingAfterBreak="0">
+  <w:abstractNum w:abstractNumId="34">
     <w:nsid w:val="5AEE338D"/>
     <w:multiLevelType w:val="hybridMultilevel"/>
     <w:tmpl w:val="E93E8CC6"/>
@@ -6166,7 +6119,7 @@
       </w:rPr>
     </w:lvl>
   </w:abstractNum>
-  <w:abstractNum w:abstractNumId="35" w15:restartNumberingAfterBreak="0">
+  <w:abstractNum w:abstractNumId="35">
     <w:nsid w:val="5C6256D0"/>
     <w:multiLevelType w:val="hybridMultilevel"/>
     <w:tmpl w:val="6E460726"/>
@@ -6252,7 +6205,7 @@
       </w:pPr>
     </w:lvl>
   </w:abstractNum>
-  <w:abstractNum w:abstractNumId="36" w15:restartNumberingAfterBreak="0">
+  <w:abstractNum w:abstractNumId="36">
     <w:nsid w:val="5EBD4B76"/>
     <w:multiLevelType w:val="hybridMultilevel"/>
     <w:tmpl w:val="88FE2388"/>
@@ -6365,7 +6318,7 @@
       </w:rPr>
     </w:lvl>
   </w:abstractNum>
-  <w:abstractNum w:abstractNumId="37" w15:restartNumberingAfterBreak="0">
+  <w:abstractNum w:abstractNumId="37">
     <w:nsid w:val="664A0005"/>
     <w:multiLevelType w:val="hybridMultilevel"/>
     <w:tmpl w:val="DC72B8FE"/>
@@ -6478,7 +6431,7 @@
       </w:rPr>
     </w:lvl>
   </w:abstractNum>
-  <w:abstractNum w:abstractNumId="38" w15:restartNumberingAfterBreak="0">
+  <w:abstractNum w:abstractNumId="38">
     <w:nsid w:val="670D3338"/>
     <w:multiLevelType w:val="hybridMultilevel"/>
     <w:tmpl w:val="4C5E1318"/>
@@ -6567,7 +6520,7 @@
       </w:pPr>
     </w:lvl>
   </w:abstractNum>
-  <w:abstractNum w:abstractNumId="39" w15:restartNumberingAfterBreak="0">
+  <w:abstractNum w:abstractNumId="39">
     <w:nsid w:val="6B880D14"/>
     <w:multiLevelType w:val="hybridMultilevel"/>
     <w:tmpl w:val="60201858"/>
@@ -6656,7 +6609,7 @@
       </w:pPr>
     </w:lvl>
   </w:abstractNum>
-  <w:abstractNum w:abstractNumId="40" w15:restartNumberingAfterBreak="0">
+  <w:abstractNum w:abstractNumId="40">
     <w:nsid w:val="72C3024C"/>
     <w:multiLevelType w:val="hybridMultilevel"/>
     <w:tmpl w:val="47F4C95C"/>
@@ -7611,6 +7564,7 @@
       <w:spacing w:after="0" w:line="240" w:lineRule="auto"/>
     </w:pPr>
     <w:tblPr>
+      <w:tblInd w:w="0" w:type="dxa"/>
       <w:tblBorders>
         <w:top w:val="single" w:sz="4" w:space="0" w:color="auto"/>
         <w:left w:val="single" w:sz="4" w:space="0" w:color="auto"/>
@@ -7619,6 +7573,12 @@
         <w:insideH w:val="single" w:sz="4" w:space="0" w:color="auto"/>
         <w:insideV w:val="single" w:sz="4" w:space="0" w:color="auto"/>
       </w:tblBorders>
+      <w:tblCellMar>
+        <w:top w:w="0" w:type="dxa"/>
+        <w:left w:w="108" w:type="dxa"/>
+        <w:bottom w:w="0" w:type="dxa"/>
+        <w:right w:w="108" w:type="dxa"/>
+      </w:tblCellMar>
     </w:tblPr>
   </w:style>
   <w:style w:type="table" w:styleId="GridTable2-Accent1">
@@ -7632,12 +7592,19 @@
     <w:tblPr>
       <w:tblStyleRowBandSize w:val="1"/>
       <w:tblStyleColBandSize w:val="1"/>
+      <w:tblInd w:w="0" w:type="dxa"/>
       <w:tblBorders>
         <w:top w:val="single" w:sz="2" w:space="0" w:color="9CC2E5" w:themeColor="accent1" w:themeTint="99"/>
         <w:bottom w:val="single" w:sz="2" w:space="0" w:color="9CC2E5" w:themeColor="accent1" w:themeTint="99"/>
         <w:insideH w:val="single" w:sz="2" w:space="0" w:color="9CC2E5" w:themeColor="accent1" w:themeTint="99"/>
         <w:insideV w:val="single" w:sz="2" w:space="0" w:color="9CC2E5" w:themeColor="accent1" w:themeTint="99"/>
       </w:tblBorders>
+      <w:tblCellMar>
+        <w:top w:w="0" w:type="dxa"/>
+        <w:left w:w="108" w:type="dxa"/>
+        <w:bottom w:w="0" w:type="dxa"/>
+        <w:right w:w="108" w:type="dxa"/>
+      </w:tblCellMar>
     </w:tblPr>
     <w:tblStylePr w:type="firstRow">
       <w:rPr>
@@ -7977,7 +7944,7 @@
 </file>
 
 <file path=customXml/itemProps1.xml><?xml version="1.0" encoding="utf-8"?>
-<ds:datastoreItem xmlns:ds="http://schemas.openxmlformats.org/officeDocument/2006/customXml" ds:itemID="{5FC4F733-33EF-4DB5-897E-8DE2D671490C}">
+<ds:datastoreItem xmlns:ds="http://schemas.openxmlformats.org/officeDocument/2006/customXml" ds:itemID="{B29393B4-344E-4487-84C4-F1F88E3CA1CE}">
   <ds:schemaRefs>
     <ds:schemaRef ds:uri="http://schemas.openxmlformats.org/officeDocument/2006/bibliography"/>
   </ds:schemaRefs>

</xml_diff>

<commit_message>
Added tenth use case
Removed System as actor. Added courier as actor. Added use case for
courier transferring the reserved audiobooks to their desired pick-up
locations.
</commit_message>
<xml_diff>
--- a/Blue_Steel_UseCases.docx
+++ b/Blue_Steel_UseCases.docx
@@ -1,6 +1,6 @@
 
 <file path=word/document.xml><?xml version="1.0" encoding="utf-8"?>
-<w:document xmlns:wpc="http://schemas.microsoft.com/office/word/2010/wordprocessingCanvas" xmlns:mc="http://schemas.openxmlformats.org/markup-compatibility/2006" xmlns:o="urn:schemas-microsoft-com:office:office" xmlns:r="http://schemas.openxmlformats.org/officeDocument/2006/relationships" xmlns:m="http://schemas.openxmlformats.org/officeDocument/2006/math" xmlns:v="urn:schemas-microsoft-com:vml" xmlns:wp14="http://schemas.microsoft.com/office/word/2010/wordprocessingDrawing" xmlns:wp="http://schemas.openxmlformats.org/drawingml/2006/wordprocessingDrawing" xmlns:w10="urn:schemas-microsoft-com:office:word" xmlns:w="http://schemas.openxmlformats.org/wordprocessingml/2006/main" xmlns:w14="http://schemas.microsoft.com/office/word/2010/wordml" xmlns:w15="http://schemas.microsoft.com/office/word/2012/wordml" xmlns:wpg="http://schemas.microsoft.com/office/word/2010/wordprocessingGroup" xmlns:wpi="http://schemas.microsoft.com/office/word/2010/wordprocessingInk" xmlns:wne="http://schemas.microsoft.com/office/word/2006/wordml" xmlns:wps="http://schemas.microsoft.com/office/word/2010/wordprocessingShape" mc:Ignorable="w14 w15 wp14">
+<w:document xmlns:wpc="http://schemas.microsoft.com/office/word/2010/wordprocessingCanvas" xmlns:mo="http://schemas.microsoft.com/office/mac/office/2008/main" xmlns:mc="http://schemas.openxmlformats.org/markup-compatibility/2006" xmlns:mv="urn:schemas-microsoft-com:mac:vml" xmlns:o="urn:schemas-microsoft-com:office:office" xmlns:r="http://schemas.openxmlformats.org/officeDocument/2006/relationships" xmlns:m="http://schemas.openxmlformats.org/officeDocument/2006/math" xmlns:v="urn:schemas-microsoft-com:vml" xmlns:wp14="http://schemas.microsoft.com/office/word/2010/wordprocessingDrawing" xmlns:wp="http://schemas.openxmlformats.org/drawingml/2006/wordprocessingDrawing" xmlns:w10="urn:schemas-microsoft-com:office:word" xmlns:w="http://schemas.openxmlformats.org/wordprocessingml/2006/main" xmlns:w14="http://schemas.microsoft.com/office/word/2010/wordml" xmlns:wpg="http://schemas.microsoft.com/office/word/2010/wordprocessingGroup" xmlns:wpi="http://schemas.microsoft.com/office/word/2010/wordprocessingInk" xmlns:wne="http://schemas.microsoft.com/office/word/2006/wordml" xmlns:wps="http://schemas.microsoft.com/office/word/2010/wordprocessingShape" mc:Ignorable="w14 wp14">
   <w:body>
     <w:p>
       <w:pPr>
@@ -905,22 +905,23 @@
     </w:p>
     <w:tbl>
       <w:tblPr>
-        <w:tblStyle w:val="GridTable2-Accent1"/>
-        <w:tblW w:w="0" w:type="auto"/>
+        <w:tblStyle w:val="GridTable2Accent1"/>
+        <w:tblW w:w="9656" w:type="dxa"/>
         <w:tblLook w:val="04A0" w:firstRow="1" w:lastRow="0" w:firstColumn="1" w:lastColumn="0" w:noHBand="0" w:noVBand="1"/>
       </w:tblPr>
       <w:tblGrid>
-        <w:gridCol w:w="2538"/>
-        <w:gridCol w:w="7038"/>
+        <w:gridCol w:w="2559"/>
+        <w:gridCol w:w="7097"/>
       </w:tblGrid>
       <w:tr>
         <w:trPr>
           <w:cnfStyle w:val="100000000000" w:firstRow="1" w:lastRow="0" w:firstColumn="0" w:lastColumn="0" w:oddVBand="0" w:evenVBand="0" w:oddHBand="0" w:evenHBand="0" w:firstRowFirstColumn="0" w:firstRowLastColumn="0" w:lastRowFirstColumn="0" w:lastRowLastColumn="0"/>
+          <w:trHeight w:val="338"/>
         </w:trPr>
         <w:tc>
           <w:tcPr>
             <w:cnfStyle w:val="001000000000" w:firstRow="0" w:lastRow="0" w:firstColumn="1" w:lastColumn="0" w:oddVBand="0" w:evenVBand="0" w:oddHBand="0" w:evenHBand="0" w:firstRowFirstColumn="0" w:firstRowLastColumn="0" w:lastRowFirstColumn="0" w:lastRowLastColumn="0"/>
-            <w:tcW w:w="2538" w:type="dxa"/>
+            <w:tcW w:w="2559" w:type="dxa"/>
           </w:tcPr>
           <w:p>
             <w:r>
@@ -930,7 +931,7 @@
         </w:tc>
         <w:tc>
           <w:tcPr>
-            <w:tcW w:w="7038" w:type="dxa"/>
+            <w:tcW w:w="7097" w:type="dxa"/>
           </w:tcPr>
           <w:p>
             <w:pPr>
@@ -945,11 +946,12 @@
       <w:tr>
         <w:trPr>
           <w:cnfStyle w:val="000000100000" w:firstRow="0" w:lastRow="0" w:firstColumn="0" w:lastColumn="0" w:oddVBand="0" w:evenVBand="0" w:oddHBand="1" w:evenHBand="0" w:firstRowFirstColumn="0" w:firstRowLastColumn="0" w:lastRowFirstColumn="0" w:lastRowLastColumn="0"/>
+          <w:trHeight w:val="675"/>
         </w:trPr>
         <w:tc>
           <w:tcPr>
             <w:cnfStyle w:val="001000000000" w:firstRow="0" w:lastRow="0" w:firstColumn="1" w:lastColumn="0" w:oddVBand="0" w:evenVBand="0" w:oddHBand="0" w:evenHBand="0" w:firstRowFirstColumn="0" w:firstRowLastColumn="0" w:lastRowFirstColumn="0" w:lastRowLastColumn="0"/>
-            <w:tcW w:w="2538" w:type="dxa"/>
+            <w:tcW w:w="2559" w:type="dxa"/>
           </w:tcPr>
           <w:p>
             <w:r>
@@ -959,7 +961,7 @@
         </w:tc>
         <w:tc>
           <w:tcPr>
-            <w:tcW w:w="7038" w:type="dxa"/>
+            <w:tcW w:w="7097" w:type="dxa"/>
           </w:tcPr>
           <w:p>
             <w:pPr>
@@ -972,10 +974,13 @@
         </w:tc>
       </w:tr>
       <w:tr>
+        <w:trPr>
+          <w:trHeight w:val="645"/>
+        </w:trPr>
         <w:tc>
           <w:tcPr>
             <w:cnfStyle w:val="001000000000" w:firstRow="0" w:lastRow="0" w:firstColumn="1" w:lastColumn="0" w:oddVBand="0" w:evenVBand="0" w:oddHBand="0" w:evenHBand="0" w:firstRowFirstColumn="0" w:firstRowLastColumn="0" w:lastRowFirstColumn="0" w:lastRowLastColumn="0"/>
-            <w:tcW w:w="2538" w:type="dxa"/>
+            <w:tcW w:w="2559" w:type="dxa"/>
           </w:tcPr>
           <w:p>
             <w:r>
@@ -985,7 +990,7 @@
         </w:tc>
         <w:tc>
           <w:tcPr>
-            <w:tcW w:w="7038" w:type="dxa"/>
+            <w:tcW w:w="7097" w:type="dxa"/>
           </w:tcPr>
           <w:p>
             <w:pPr>
@@ -1000,11 +1005,12 @@
       <w:tr>
         <w:trPr>
           <w:cnfStyle w:val="000000100000" w:firstRow="0" w:lastRow="0" w:firstColumn="0" w:lastColumn="0" w:oddVBand="0" w:evenVBand="0" w:oddHBand="1" w:evenHBand="0" w:firstRowFirstColumn="0" w:firstRowLastColumn="0" w:lastRowFirstColumn="0" w:lastRowLastColumn="0"/>
+          <w:trHeight w:val="645"/>
         </w:trPr>
         <w:tc>
           <w:tcPr>
             <w:cnfStyle w:val="001000000000" w:firstRow="0" w:lastRow="0" w:firstColumn="1" w:lastColumn="0" w:oddVBand="0" w:evenVBand="0" w:oddHBand="0" w:evenHBand="0" w:firstRowFirstColumn="0" w:firstRowLastColumn="0" w:lastRowFirstColumn="0" w:lastRowLastColumn="0"/>
-            <w:tcW w:w="2538" w:type="dxa"/>
+            <w:tcW w:w="2559" w:type="dxa"/>
           </w:tcPr>
           <w:p>
             <w:r>
@@ -1014,40 +1020,71 @@
         </w:tc>
         <w:tc>
           <w:tcPr>
-            <w:tcW w:w="7038" w:type="dxa"/>
+            <w:tcW w:w="7097" w:type="dxa"/>
           </w:tcPr>
           <w:p>
             <w:pPr>
               <w:cnfStyle w:val="000000100000" w:firstRow="0" w:lastRow="0" w:firstColumn="0" w:lastColumn="0" w:oddVBand="0" w:evenVBand="0" w:oddHBand="1" w:evenHBand="0" w:firstRowFirstColumn="0" w:firstRowLastColumn="0" w:lastRowFirstColumn="0" w:lastRowLastColumn="0"/>
             </w:pPr>
             <w:r>
-              <w:t>The person who needs to be informed of either local (a single unit) or global (all units in the system) kiosk activity.</w:t>
+              <w:t xml:space="preserve">The person who needs to be informed of either local (a single unit) or global </w:t>
+            </w:r>
+          </w:p>
+          <w:p>
+            <w:pPr>
+              <w:tabs>
+                <w:tab w:val="right" w:pos="6881"/>
+              </w:tabs>
+              <w:cnfStyle w:val="000000100000" w:firstRow="0" w:lastRow="0" w:firstColumn="0" w:lastColumn="0" w:oddVBand="0" w:evenVBand="0" w:oddHBand="1" w:evenHBand="0" w:firstRowFirstColumn="0" w:firstRowLastColumn="0" w:lastRowFirstColumn="0" w:lastRowLastColumn="0"/>
+            </w:pPr>
+            <w:r>
+              <w:t>(</w:t>
+            </w:r>
+            <w:proofErr w:type="gramStart"/>
+            <w:r>
+              <w:t>all</w:t>
+            </w:r>
+            <w:proofErr w:type="gramEnd"/>
+            <w:r>
+              <w:t xml:space="preserve"> units in the system) kiosk activity.</w:t>
+            </w:r>
+            <w:r>
+              <w:tab/>
             </w:r>
           </w:p>
         </w:tc>
       </w:tr>
       <w:tr>
+        <w:trPr>
+          <w:trHeight w:val="645"/>
+        </w:trPr>
         <w:tc>
           <w:tcPr>
             <w:cnfStyle w:val="001000000000" w:firstRow="0" w:lastRow="0" w:firstColumn="1" w:lastColumn="0" w:oddVBand="0" w:evenVBand="0" w:oddHBand="0" w:evenHBand="0" w:firstRowFirstColumn="0" w:firstRowLastColumn="0" w:lastRowFirstColumn="0" w:lastRowLastColumn="0"/>
-            <w:tcW w:w="2538" w:type="dxa"/>
+            <w:tcW w:w="2559" w:type="dxa"/>
           </w:tcPr>
           <w:p>
             <w:r>
-              <w:t>System</w:t>
+              <w:t>Courier</w:t>
             </w:r>
           </w:p>
         </w:tc>
         <w:tc>
           <w:tcPr>
-            <w:tcW w:w="7038" w:type="dxa"/>
+            <w:tcW w:w="7097" w:type="dxa"/>
           </w:tcPr>
           <w:p>
             <w:pPr>
               <w:cnfStyle w:val="000000000000" w:firstRow="0" w:lastRow="0" w:firstColumn="0" w:lastColumn="0" w:oddVBand="0" w:evenVBand="0" w:oddHBand="0" w:evenHBand="0" w:firstRowFirstColumn="0" w:firstRowLastColumn="0" w:lastRowFirstColumn="0" w:lastRowLastColumn="0"/>
             </w:pPr>
             <w:r>
-              <w:t>The Blue Box system (BBS)</w:t>
+              <w:t xml:space="preserve">A person responsible for transferring the reserved </w:t>
+            </w:r>
+            <w:r>
+              <w:t>audio</w:t>
+            </w:r>
+            <w:r>
+              <w:t>books from their current location to customer’s desired pick-up location.</w:t>
             </w:r>
           </w:p>
         </w:tc>
@@ -1107,6 +1144,7 @@
         <w:rPr>
           <w:b/>
         </w:rPr>
+        <w:lastRenderedPageBreak/>
         <w:t>Main Success Scenario</w:t>
       </w:r>
     </w:p>
@@ -1149,7 +1187,6 @@
         <w:rPr>
           <w:u w:val="single"/>
         </w:rPr>
-        <w:lastRenderedPageBreak/>
         <w:t>Customer Browses Audiobook Collection</w:t>
       </w:r>
     </w:p>
@@ -1652,6 +1689,7 @@
         </w:numPr>
       </w:pPr>
       <w:r>
+        <w:lastRenderedPageBreak/>
         <w:t>System validates library card and zip code information</w:t>
       </w:r>
     </w:p>
@@ -1691,7 +1729,6 @@
         </w:numPr>
       </w:pPr>
       <w:r>
-        <w:lastRenderedPageBreak/>
         <w:t>System presents customer with view of cart containing all desired audiobooks</w:t>
       </w:r>
     </w:p>
@@ -1919,7 +1956,7 @@
         <w:t>Customer Checks Out</w:t>
       </w:r>
       <w:r>
-        <w:t xml:space="preserve"> (start at step 8)</w:t>
+        <w:t xml:space="preserve"> </w:t>
       </w:r>
     </w:p>
     <w:p>
@@ -2185,7 +2222,6 @@
         </w:numPr>
       </w:pPr>
       <w:r>
-        <w:lastRenderedPageBreak/>
         <w:t>Customer logs into library account website</w:t>
       </w:r>
     </w:p>
@@ -2607,6 +2643,7 @@
         <w:rPr>
           <w:b/>
         </w:rPr>
+        <w:lastRenderedPageBreak/>
         <w:t>Main Success Scenario</w:t>
       </w:r>
     </w:p>
@@ -2683,7 +2720,6 @@
         <w:rPr>
           <w:b/>
         </w:rPr>
-        <w:lastRenderedPageBreak/>
         <w:t>Alternate Scenario</w:t>
       </w:r>
       <w:r>
@@ -2748,13 +2784,228 @@
     </w:p>
     <w:p>
       <w:pPr>
-        <w:spacing w:line="240" w:lineRule="auto"/>
-      </w:pPr>
+        <w:pStyle w:val="Heading2"/>
+      </w:pPr>
+    </w:p>
+    <w:p>
+      <w:pPr>
+        <w:pStyle w:val="Heading2"/>
+      </w:pPr>
+      <w:r>
+        <w:t>Use-Case Name:</w:t>
+      </w:r>
+      <w:r>
+        <w:t xml:space="preserve"> Courier Transfers Audiobooks</w:t>
+      </w:r>
+    </w:p>
+    <w:p>
+      <w:pPr>
+        <w:rPr>
+          <w:i/>
+          <w:iCs/>
+          <w:color w:val="404040" w:themeColor="text1" w:themeTint="BF"/>
+        </w:rPr>
+      </w:pPr>
+      <w:r>
+        <w:rPr>
+          <w:rStyle w:val="SubtleEmphasis"/>
+        </w:rPr>
+        <w:t xml:space="preserve">Goal: </w:t>
+      </w:r>
+      <w:r>
+        <w:rPr>
+          <w:rStyle w:val="SubtleEmphasis"/>
+        </w:rPr>
+        <w:t xml:space="preserve">The courier physically removes reserved </w:t>
+      </w:r>
+      <w:r>
+        <w:rPr>
+          <w:rStyle w:val="SubtleEmphasis"/>
+        </w:rPr>
+        <w:t>audiobooks</w:t>
+      </w:r>
+      <w:r>
+        <w:rPr>
+          <w:rStyle w:val="SubtleEmphasis"/>
+        </w:rPr>
+        <w:t xml:space="preserve"> from their current location and delivers them to their desired pick-up location.</w:t>
+      </w:r>
+    </w:p>
+    <w:p>
+      <w:pPr>
+        <w:rPr>
+          <w:b/>
+        </w:rPr>
+      </w:pPr>
+      <w:r>
+        <w:rPr>
+          <w:b/>
+        </w:rPr>
+        <w:t>Main Success Scenario</w:t>
+      </w:r>
+    </w:p>
+    <w:p>
+      <w:pPr>
+        <w:pStyle w:val="ListParagraph"/>
+        <w:numPr>
+          <w:ilvl w:val="0"/>
+          <w:numId w:val="42"/>
+        </w:numPr>
+      </w:pPr>
+      <w:r>
+        <w:t xml:space="preserve">Courier selects dispense </w:t>
+      </w:r>
+      <w:r>
+        <w:t>audiobooks</w:t>
+      </w:r>
+      <w:r>
+        <w:t xml:space="preserve"> to be transferred</w:t>
+      </w:r>
+    </w:p>
+    <w:p>
+      <w:pPr>
+        <w:pStyle w:val="ListParagraph"/>
+        <w:numPr>
+          <w:ilvl w:val="0"/>
+          <w:numId w:val="42"/>
+        </w:numPr>
+      </w:pPr>
+      <w:r>
+        <w:t xml:space="preserve">System dispenses all </w:t>
+      </w:r>
+      <w:r>
+        <w:t>audiobooks</w:t>
+      </w:r>
+      <w:r>
+        <w:t xml:space="preserve"> to be transferred to another location</w:t>
+      </w:r>
+    </w:p>
+    <w:p>
+      <w:pPr>
+        <w:pStyle w:val="ListParagraph"/>
+        <w:numPr>
+          <w:ilvl w:val="0"/>
+          <w:numId w:val="42"/>
+        </w:numPr>
+      </w:pPr>
+      <w:r>
+        <w:t xml:space="preserve">System prints receipt indicating each </w:t>
+      </w:r>
+      <w:r>
+        <w:t>audiobooks</w:t>
+      </w:r>
+      <w:r>
+        <w:t xml:space="preserve"> drop off location</w:t>
+      </w:r>
+    </w:p>
+    <w:p>
+      <w:pPr>
+        <w:pStyle w:val="ListParagraph"/>
+        <w:numPr>
+          <w:ilvl w:val="0"/>
+          <w:numId w:val="42"/>
+        </w:numPr>
+      </w:pPr>
+      <w:r>
+        <w:t>Courier drives to next kiosk location</w:t>
+      </w:r>
+    </w:p>
+    <w:p>
+      <w:pPr>
+        <w:pStyle w:val="ListParagraph"/>
+        <w:numPr>
+          <w:ilvl w:val="0"/>
+          <w:numId w:val="42"/>
+        </w:numPr>
+      </w:pPr>
+      <w:r>
+        <w:t>Courier selects drop off reserved audiobooks</w:t>
+      </w:r>
+    </w:p>
+    <w:p>
+      <w:pPr>
+        <w:pStyle w:val="ListParagraph"/>
+        <w:numPr>
+          <w:ilvl w:val="0"/>
+          <w:numId w:val="42"/>
+        </w:numPr>
+      </w:pPr>
+      <w:r>
+        <w:t xml:space="preserve">System accepts </w:t>
+      </w:r>
+      <w:r>
+        <w:t>audiobooks</w:t>
+      </w:r>
+    </w:p>
+    <w:p>
+      <w:pPr>
+        <w:pStyle w:val="ListParagraph"/>
+        <w:numPr>
+          <w:ilvl w:val="0"/>
+          <w:numId w:val="42"/>
+        </w:numPr>
+      </w:pPr>
+      <w:r>
+        <w:t>System adds titles to reserved inventory</w:t>
+      </w:r>
+    </w:p>
+    <w:p>
+      <w:pPr>
+        <w:pStyle w:val="ListParagraph"/>
+        <w:numPr>
+          <w:ilvl w:val="0"/>
+          <w:numId w:val="42"/>
+        </w:numPr>
+      </w:pPr>
+      <w:r>
+        <w:t>System adds notification to customer’s account that reserved audiobook is read for pick-up</w:t>
+      </w:r>
+    </w:p>
+    <w:p>
+      <w:pPr>
+        <w:pStyle w:val="ListParagraph"/>
+        <w:ind w:left="0"/>
+      </w:pPr>
+    </w:p>
+    <w:p>
+      <w:pPr>
+        <w:pStyle w:val="ListParagraph"/>
+        <w:ind w:left="0"/>
+        <w:rPr>
+          <w:i/>
+        </w:rPr>
+      </w:pPr>
+      <w:r>
+        <w:rPr>
+          <w:i/>
+        </w:rPr>
+        <w:t xml:space="preserve">Steps 1-8 repeats until all reserved audiobooks have arrived at their desired locations. The reservations are processed on a </w:t>
+      </w:r>
+      <w:proofErr w:type="gramStart"/>
+      <w:r>
+        <w:rPr>
+          <w:i/>
+        </w:rPr>
+        <w:t>24 hour</w:t>
+      </w:r>
+      <w:proofErr w:type="gramEnd"/>
+      <w:r>
+        <w:rPr>
+          <w:i/>
+        </w:rPr>
+        <w:t xml:space="preserve"> interval (i.e. </w:t>
+      </w:r>
       <w:bookmarkStart w:id="11" w:name="_GoBack"/>
       <w:bookmarkEnd w:id="11"/>
+      <w:r>
+        <w:rPr>
+          <w:i/>
+        </w:rPr>
+        <w:t>an audiobook reserved on Monday will not be scheduled for transfer until Tuesday).</w:t>
+      </w:r>
     </w:p>
     <w:sectPr>
-      <w:headerReference w:type="first" r:id="rId8"/>
+      <w:headerReference w:type="first" r:id="rId9"/>
       <w:pgSz w:w="12240" w:h="15840"/>
       <w:pgMar w:top="1440" w:right="1440" w:bottom="1440" w:left="1440" w:header="720" w:footer="720" w:gutter="0"/>
       <w:cols w:space="720"/>
@@ -2766,7 +3017,7 @@
 </file>
 
 <file path=word/endnotes.xml><?xml version="1.0" encoding="utf-8"?>
-<w:endnotes xmlns:wpc="http://schemas.microsoft.com/office/word/2010/wordprocessingCanvas" xmlns:mc="http://schemas.openxmlformats.org/markup-compatibility/2006" xmlns:o="urn:schemas-microsoft-com:office:office" xmlns:r="http://schemas.openxmlformats.org/officeDocument/2006/relationships" xmlns:m="http://schemas.openxmlformats.org/officeDocument/2006/math" xmlns:v="urn:schemas-microsoft-com:vml" xmlns:wp14="http://schemas.microsoft.com/office/word/2010/wordprocessingDrawing" xmlns:wp="http://schemas.openxmlformats.org/drawingml/2006/wordprocessingDrawing" xmlns:w10="urn:schemas-microsoft-com:office:word" xmlns:w="http://schemas.openxmlformats.org/wordprocessingml/2006/main" xmlns:w14="http://schemas.microsoft.com/office/word/2010/wordml" xmlns:w15="http://schemas.microsoft.com/office/word/2012/wordml" xmlns:wpg="http://schemas.microsoft.com/office/word/2010/wordprocessingGroup" xmlns:wpi="http://schemas.microsoft.com/office/word/2010/wordprocessingInk" xmlns:wne="http://schemas.microsoft.com/office/word/2006/wordml" xmlns:wps="http://schemas.microsoft.com/office/word/2010/wordprocessingShape" mc:Ignorable="w14 w15 wp14">
+<w:endnotes xmlns:wpc="http://schemas.microsoft.com/office/word/2010/wordprocessingCanvas" xmlns:mo="http://schemas.microsoft.com/office/mac/office/2008/main" xmlns:mc="http://schemas.openxmlformats.org/markup-compatibility/2006" xmlns:mv="urn:schemas-microsoft-com:mac:vml" xmlns:o="urn:schemas-microsoft-com:office:office" xmlns:r="http://schemas.openxmlformats.org/officeDocument/2006/relationships" xmlns:m="http://schemas.openxmlformats.org/officeDocument/2006/math" xmlns:v="urn:schemas-microsoft-com:vml" xmlns:wp14="http://schemas.microsoft.com/office/word/2010/wordprocessingDrawing" xmlns:wp="http://schemas.openxmlformats.org/drawingml/2006/wordprocessingDrawing" xmlns:w10="urn:schemas-microsoft-com:office:word" xmlns:w="http://schemas.openxmlformats.org/wordprocessingml/2006/main" xmlns:w14="http://schemas.microsoft.com/office/word/2010/wordml" xmlns:wpg="http://schemas.microsoft.com/office/word/2010/wordprocessingGroup" xmlns:wpi="http://schemas.microsoft.com/office/word/2010/wordprocessingInk" xmlns:wne="http://schemas.microsoft.com/office/word/2006/wordml" xmlns:wps="http://schemas.microsoft.com/office/word/2010/wordprocessingShape" mc:Ignorable="w14 wp14">
   <w:endnote w:type="separator" w:id="-1">
     <w:p>
       <w:pPr>
@@ -2791,7 +3042,7 @@
 </file>
 
 <file path=word/footnotes.xml><?xml version="1.0" encoding="utf-8"?>
-<w:footnotes xmlns:wpc="http://schemas.microsoft.com/office/word/2010/wordprocessingCanvas" xmlns:mc="http://schemas.openxmlformats.org/markup-compatibility/2006" xmlns:o="urn:schemas-microsoft-com:office:office" xmlns:r="http://schemas.openxmlformats.org/officeDocument/2006/relationships" xmlns:m="http://schemas.openxmlformats.org/officeDocument/2006/math" xmlns:v="urn:schemas-microsoft-com:vml" xmlns:wp14="http://schemas.microsoft.com/office/word/2010/wordprocessingDrawing" xmlns:wp="http://schemas.openxmlformats.org/drawingml/2006/wordprocessingDrawing" xmlns:w10="urn:schemas-microsoft-com:office:word" xmlns:w="http://schemas.openxmlformats.org/wordprocessingml/2006/main" xmlns:w14="http://schemas.microsoft.com/office/word/2010/wordml" xmlns:w15="http://schemas.microsoft.com/office/word/2012/wordml" xmlns:wpg="http://schemas.microsoft.com/office/word/2010/wordprocessingGroup" xmlns:wpi="http://schemas.microsoft.com/office/word/2010/wordprocessingInk" xmlns:wne="http://schemas.microsoft.com/office/word/2006/wordml" xmlns:wps="http://schemas.microsoft.com/office/word/2010/wordprocessingShape" mc:Ignorable="w14 w15 wp14">
+<w:footnotes xmlns:wpc="http://schemas.microsoft.com/office/word/2010/wordprocessingCanvas" xmlns:mo="http://schemas.microsoft.com/office/mac/office/2008/main" xmlns:mc="http://schemas.openxmlformats.org/markup-compatibility/2006" xmlns:mv="urn:schemas-microsoft-com:mac:vml" xmlns:o="urn:schemas-microsoft-com:office:office" xmlns:r="http://schemas.openxmlformats.org/officeDocument/2006/relationships" xmlns:m="http://schemas.openxmlformats.org/officeDocument/2006/math" xmlns:v="urn:schemas-microsoft-com:vml" xmlns:wp14="http://schemas.microsoft.com/office/word/2010/wordprocessingDrawing" xmlns:wp="http://schemas.openxmlformats.org/drawingml/2006/wordprocessingDrawing" xmlns:w10="urn:schemas-microsoft-com:office:word" xmlns:w="http://schemas.openxmlformats.org/wordprocessingml/2006/main" xmlns:w14="http://schemas.microsoft.com/office/word/2010/wordml" xmlns:wpg="http://schemas.microsoft.com/office/word/2010/wordprocessingGroup" xmlns:wpi="http://schemas.microsoft.com/office/word/2010/wordprocessingInk" xmlns:wne="http://schemas.microsoft.com/office/word/2006/wordml" xmlns:wps="http://schemas.microsoft.com/office/word/2010/wordprocessingShape" mc:Ignorable="w14 wp14">
   <w:footnote w:type="separator" w:id="-1">
     <w:p>
       <w:pPr>
@@ -2816,7 +3067,7 @@
 </file>
 
 <file path=word/header1.xml><?xml version="1.0" encoding="utf-8"?>
-<w:hdr xmlns:wpc="http://schemas.microsoft.com/office/word/2010/wordprocessingCanvas" xmlns:mc="http://schemas.openxmlformats.org/markup-compatibility/2006" xmlns:o="urn:schemas-microsoft-com:office:office" xmlns:r="http://schemas.openxmlformats.org/officeDocument/2006/relationships" xmlns:m="http://schemas.openxmlformats.org/officeDocument/2006/math" xmlns:v="urn:schemas-microsoft-com:vml" xmlns:wp14="http://schemas.microsoft.com/office/word/2010/wordprocessingDrawing" xmlns:wp="http://schemas.openxmlformats.org/drawingml/2006/wordprocessingDrawing" xmlns:w10="urn:schemas-microsoft-com:office:word" xmlns:w="http://schemas.openxmlformats.org/wordprocessingml/2006/main" xmlns:w14="http://schemas.microsoft.com/office/word/2010/wordml" xmlns:w15="http://schemas.microsoft.com/office/word/2012/wordml" xmlns:wpg="http://schemas.microsoft.com/office/word/2010/wordprocessingGroup" xmlns:wpi="http://schemas.microsoft.com/office/word/2010/wordprocessingInk" xmlns:wne="http://schemas.microsoft.com/office/word/2006/wordml" xmlns:wps="http://schemas.microsoft.com/office/word/2010/wordprocessingShape" mc:Ignorable="w14 w15 wp14">
+<w:hdr xmlns:wpc="http://schemas.microsoft.com/office/word/2010/wordprocessingCanvas" xmlns:mo="http://schemas.microsoft.com/office/mac/office/2008/main" xmlns:mc="http://schemas.openxmlformats.org/markup-compatibility/2006" xmlns:mv="urn:schemas-microsoft-com:mac:vml" xmlns:o="urn:schemas-microsoft-com:office:office" xmlns:r="http://schemas.openxmlformats.org/officeDocument/2006/relationships" xmlns:m="http://schemas.openxmlformats.org/officeDocument/2006/math" xmlns:v="urn:schemas-microsoft-com:vml" xmlns:wp14="http://schemas.microsoft.com/office/word/2010/wordprocessingDrawing" xmlns:wp="http://schemas.openxmlformats.org/drawingml/2006/wordprocessingDrawing" xmlns:w10="urn:schemas-microsoft-com:office:word" xmlns:w="http://schemas.openxmlformats.org/wordprocessingml/2006/main" xmlns:w14="http://schemas.microsoft.com/office/word/2010/wordml" xmlns:wpg="http://schemas.microsoft.com/office/word/2010/wordprocessingGroup" xmlns:wpi="http://schemas.microsoft.com/office/word/2010/wordprocessingInk" xmlns:wne="http://schemas.microsoft.com/office/word/2006/wordml" xmlns:wps="http://schemas.microsoft.com/office/word/2010/wordprocessingShape" mc:Ignorable="w14 wp14">
   <w:p>
     <w:pPr>
       <w:tabs>
@@ -2952,7 +3203,7 @@
 </file>
 
 <file path=word/numbering.xml><?xml version="1.0" encoding="utf-8"?>
-<w:numbering xmlns:wpc="http://schemas.microsoft.com/office/word/2010/wordprocessingCanvas" xmlns:mc="http://schemas.openxmlformats.org/markup-compatibility/2006" xmlns:o="urn:schemas-microsoft-com:office:office" xmlns:r="http://schemas.openxmlformats.org/officeDocument/2006/relationships" xmlns:m="http://schemas.openxmlformats.org/officeDocument/2006/math" xmlns:v="urn:schemas-microsoft-com:vml" xmlns:wp14="http://schemas.microsoft.com/office/word/2010/wordprocessingDrawing" xmlns:wp="http://schemas.openxmlformats.org/drawingml/2006/wordprocessingDrawing" xmlns:w10="urn:schemas-microsoft-com:office:word" xmlns:w="http://schemas.openxmlformats.org/wordprocessingml/2006/main" xmlns:w14="http://schemas.microsoft.com/office/word/2010/wordml" xmlns:w15="http://schemas.microsoft.com/office/word/2012/wordml" xmlns:wpg="http://schemas.microsoft.com/office/word/2010/wordprocessingGroup" xmlns:wpi="http://schemas.microsoft.com/office/word/2010/wordprocessingInk" xmlns:wne="http://schemas.microsoft.com/office/word/2006/wordml" xmlns:wps="http://schemas.microsoft.com/office/word/2010/wordprocessingShape" mc:Ignorable="w14 w15 wp14">
+<w:numbering xmlns:wpc="http://schemas.microsoft.com/office/word/2010/wordprocessingCanvas" xmlns:mo="http://schemas.microsoft.com/office/mac/office/2008/main" xmlns:mc="http://schemas.openxmlformats.org/markup-compatibility/2006" xmlns:mv="urn:schemas-microsoft-com:mac:vml" xmlns:o="urn:schemas-microsoft-com:office:office" xmlns:r="http://schemas.openxmlformats.org/officeDocument/2006/relationships" xmlns:m="http://schemas.openxmlformats.org/officeDocument/2006/math" xmlns:v="urn:schemas-microsoft-com:vml" xmlns:wp14="http://schemas.microsoft.com/office/word/2010/wordprocessingDrawing" xmlns:wp="http://schemas.openxmlformats.org/drawingml/2006/wordprocessingDrawing" xmlns:w10="urn:schemas-microsoft-com:office:word" xmlns:w="http://schemas.openxmlformats.org/wordprocessingml/2006/main" xmlns:w14="http://schemas.microsoft.com/office/word/2010/wordml" xmlns:wpg="http://schemas.microsoft.com/office/word/2010/wordprocessingGroup" xmlns:wpi="http://schemas.microsoft.com/office/word/2010/wordprocessingInk" xmlns:wne="http://schemas.microsoft.com/office/word/2006/wordml" xmlns:wps="http://schemas.microsoft.com/office/word/2010/wordprocessingShape" mc:Ignorable="w14 wp14">
   <w:abstractNum w:abstractNumId="0">
     <w:nsid w:val="006543F4"/>
     <w:multiLevelType w:val="multilevel"/>
@@ -5482,6 +5733,92 @@
     </w:lvl>
   </w:abstractNum>
   <w:abstractNum w:abstractNumId="28">
+    <w:nsid w:val="4C3A0667"/>
+    <w:multiLevelType w:val="hybridMultilevel"/>
+    <w:tmpl w:val="47F4C95C"/>
+    <w:lvl w:ilvl="0" w:tplc="0409000F">
+      <w:start w:val="1"/>
+      <w:numFmt w:val="decimal"/>
+      <w:lvlText w:val="%1."/>
+      <w:lvlJc w:val="left"/>
+      <w:pPr>
+        <w:ind w:left="720" w:hanging="360"/>
+      </w:pPr>
+    </w:lvl>
+    <w:lvl w:ilvl="1" w:tplc="04090019">
+      <w:start w:val="1"/>
+      <w:numFmt w:val="lowerLetter"/>
+      <w:lvlText w:val="%2."/>
+      <w:lvlJc w:val="left"/>
+      <w:pPr>
+        <w:ind w:left="1440" w:hanging="360"/>
+      </w:pPr>
+    </w:lvl>
+    <w:lvl w:ilvl="2" w:tplc="0409001B" w:tentative="1">
+      <w:start w:val="1"/>
+      <w:numFmt w:val="lowerRoman"/>
+      <w:lvlText w:val="%3."/>
+      <w:lvlJc w:val="right"/>
+      <w:pPr>
+        <w:ind w:left="2160" w:hanging="180"/>
+      </w:pPr>
+    </w:lvl>
+    <w:lvl w:ilvl="3" w:tplc="0409000F" w:tentative="1">
+      <w:start w:val="1"/>
+      <w:numFmt w:val="decimal"/>
+      <w:lvlText w:val="%4."/>
+      <w:lvlJc w:val="left"/>
+      <w:pPr>
+        <w:ind w:left="2880" w:hanging="360"/>
+      </w:pPr>
+    </w:lvl>
+    <w:lvl w:ilvl="4" w:tplc="04090019" w:tentative="1">
+      <w:start w:val="1"/>
+      <w:numFmt w:val="lowerLetter"/>
+      <w:lvlText w:val="%5."/>
+      <w:lvlJc w:val="left"/>
+      <w:pPr>
+        <w:ind w:left="3600" w:hanging="360"/>
+      </w:pPr>
+    </w:lvl>
+    <w:lvl w:ilvl="5" w:tplc="0409001B" w:tentative="1">
+      <w:start w:val="1"/>
+      <w:numFmt w:val="lowerRoman"/>
+      <w:lvlText w:val="%6."/>
+      <w:lvlJc w:val="right"/>
+      <w:pPr>
+        <w:ind w:left="4320" w:hanging="180"/>
+      </w:pPr>
+    </w:lvl>
+    <w:lvl w:ilvl="6" w:tplc="0409000F" w:tentative="1">
+      <w:start w:val="1"/>
+      <w:numFmt w:val="decimal"/>
+      <w:lvlText w:val="%7."/>
+      <w:lvlJc w:val="left"/>
+      <w:pPr>
+        <w:ind w:left="5040" w:hanging="360"/>
+      </w:pPr>
+    </w:lvl>
+    <w:lvl w:ilvl="7" w:tplc="04090019" w:tentative="1">
+      <w:start w:val="1"/>
+      <w:numFmt w:val="lowerLetter"/>
+      <w:lvlText w:val="%8."/>
+      <w:lvlJc w:val="left"/>
+      <w:pPr>
+        <w:ind w:left="5760" w:hanging="360"/>
+      </w:pPr>
+    </w:lvl>
+    <w:lvl w:ilvl="8" w:tplc="0409001B" w:tentative="1">
+      <w:start w:val="1"/>
+      <w:numFmt w:val="lowerRoman"/>
+      <w:lvlText w:val="%9."/>
+      <w:lvlJc w:val="right"/>
+      <w:pPr>
+        <w:ind w:left="6480" w:hanging="180"/>
+      </w:pPr>
+    </w:lvl>
+  </w:abstractNum>
+  <w:abstractNum w:abstractNumId="29">
     <w:nsid w:val="4E78128B"/>
     <w:multiLevelType w:val="hybridMultilevel"/>
     <w:tmpl w:val="45B8239C"/>
@@ -5570,7 +5907,7 @@
       </w:pPr>
     </w:lvl>
   </w:abstractNum>
-  <w:abstractNum w:abstractNumId="29">
+  <w:abstractNum w:abstractNumId="30">
     <w:nsid w:val="50603A48"/>
     <w:multiLevelType w:val="hybridMultilevel"/>
     <w:tmpl w:val="47F4C95C"/>
@@ -5656,7 +5993,7 @@
       </w:pPr>
     </w:lvl>
   </w:abstractNum>
-  <w:abstractNum w:abstractNumId="30">
+  <w:abstractNum w:abstractNumId="31">
     <w:nsid w:val="51660736"/>
     <w:multiLevelType w:val="hybridMultilevel"/>
     <w:tmpl w:val="B3CADF0E"/>
@@ -5742,7 +6079,7 @@
       </w:pPr>
     </w:lvl>
   </w:abstractNum>
-  <w:abstractNum w:abstractNumId="31">
+  <w:abstractNum w:abstractNumId="32">
     <w:nsid w:val="540C1169"/>
     <w:multiLevelType w:val="hybridMultilevel"/>
     <w:tmpl w:val="354AB3FC"/>
@@ -5828,7 +6165,7 @@
       </w:pPr>
     </w:lvl>
   </w:abstractNum>
-  <w:abstractNum w:abstractNumId="32">
+  <w:abstractNum w:abstractNumId="33">
     <w:nsid w:val="55C956F0"/>
     <w:multiLevelType w:val="hybridMultilevel"/>
     <w:tmpl w:val="171288F4"/>
@@ -5920,7 +6257,7 @@
       </w:pPr>
     </w:lvl>
   </w:abstractNum>
-  <w:abstractNum w:abstractNumId="33">
+  <w:abstractNum w:abstractNumId="34">
     <w:nsid w:val="575E09E1"/>
     <w:multiLevelType w:val="hybridMultilevel"/>
     <w:tmpl w:val="7ED8CCC4"/>
@@ -6006,7 +6343,7 @@
       </w:pPr>
     </w:lvl>
   </w:abstractNum>
-  <w:abstractNum w:abstractNumId="34">
+  <w:abstractNum w:abstractNumId="35">
     <w:nsid w:val="5AEE338D"/>
     <w:multiLevelType w:val="hybridMultilevel"/>
     <w:tmpl w:val="E93E8CC6"/>
@@ -6119,7 +6456,7 @@
       </w:rPr>
     </w:lvl>
   </w:abstractNum>
-  <w:abstractNum w:abstractNumId="35">
+  <w:abstractNum w:abstractNumId="36">
     <w:nsid w:val="5C6256D0"/>
     <w:multiLevelType w:val="hybridMultilevel"/>
     <w:tmpl w:val="6E460726"/>
@@ -6205,7 +6542,7 @@
       </w:pPr>
     </w:lvl>
   </w:abstractNum>
-  <w:abstractNum w:abstractNumId="36">
+  <w:abstractNum w:abstractNumId="37">
     <w:nsid w:val="5EBD4B76"/>
     <w:multiLevelType w:val="hybridMultilevel"/>
     <w:tmpl w:val="88FE2388"/>
@@ -6318,7 +6655,7 @@
       </w:rPr>
     </w:lvl>
   </w:abstractNum>
-  <w:abstractNum w:abstractNumId="37">
+  <w:abstractNum w:abstractNumId="38">
     <w:nsid w:val="664A0005"/>
     <w:multiLevelType w:val="hybridMultilevel"/>
     <w:tmpl w:val="DC72B8FE"/>
@@ -6431,7 +6768,7 @@
       </w:rPr>
     </w:lvl>
   </w:abstractNum>
-  <w:abstractNum w:abstractNumId="38">
+  <w:abstractNum w:abstractNumId="39">
     <w:nsid w:val="670D3338"/>
     <w:multiLevelType w:val="hybridMultilevel"/>
     <w:tmpl w:val="4C5E1318"/>
@@ -6520,7 +6857,7 @@
       </w:pPr>
     </w:lvl>
   </w:abstractNum>
-  <w:abstractNum w:abstractNumId="39">
+  <w:abstractNum w:abstractNumId="40">
     <w:nsid w:val="6B880D14"/>
     <w:multiLevelType w:val="hybridMultilevel"/>
     <w:tmpl w:val="60201858"/>
@@ -6609,7 +6946,7 @@
       </w:pPr>
     </w:lvl>
   </w:abstractNum>
-  <w:abstractNum w:abstractNumId="40">
+  <w:abstractNum w:abstractNumId="41">
     <w:nsid w:val="72C3024C"/>
     <w:multiLevelType w:val="hybridMultilevel"/>
     <w:tmpl w:val="47F4C95C"/>
@@ -6699,22 +7036,22 @@
     <w:abstractNumId w:val="4"/>
   </w:num>
   <w:num w:numId="2">
-    <w:abstractNumId w:val="30"/>
+    <w:abstractNumId w:val="31"/>
   </w:num>
   <w:num w:numId="3">
-    <w:abstractNumId w:val="33"/>
+    <w:abstractNumId w:val="34"/>
   </w:num>
   <w:num w:numId="4">
-    <w:abstractNumId w:val="39"/>
+    <w:abstractNumId w:val="40"/>
   </w:num>
   <w:num w:numId="5">
     <w:abstractNumId w:val="20"/>
   </w:num>
   <w:num w:numId="6">
-    <w:abstractNumId w:val="32"/>
+    <w:abstractNumId w:val="33"/>
   </w:num>
   <w:num w:numId="7">
-    <w:abstractNumId w:val="35"/>
+    <w:abstractNumId w:val="36"/>
   </w:num>
   <w:num w:numId="8">
     <w:abstractNumId w:val="10"/>
@@ -6735,7 +7072,7 @@
     <w:abstractNumId w:val="11"/>
   </w:num>
   <w:num w:numId="14">
-    <w:abstractNumId w:val="38"/>
+    <w:abstractNumId w:val="39"/>
   </w:num>
   <w:num w:numId="15">
     <w:abstractNumId w:val="0"/>
@@ -6762,19 +7099,19 @@
     <w:abstractNumId w:val="3"/>
   </w:num>
   <w:num w:numId="23">
-    <w:abstractNumId w:val="28"/>
+    <w:abstractNumId w:val="29"/>
   </w:num>
   <w:num w:numId="24">
     <w:abstractNumId w:val="19"/>
   </w:num>
   <w:num w:numId="25">
-    <w:abstractNumId w:val="34"/>
+    <w:abstractNumId w:val="35"/>
   </w:num>
   <w:num w:numId="26">
     <w:abstractNumId w:val="2"/>
   </w:num>
   <w:num w:numId="27">
-    <w:abstractNumId w:val="36"/>
+    <w:abstractNumId w:val="37"/>
   </w:num>
   <w:num w:numId="28">
     <w:abstractNumId w:val="14"/>
@@ -6783,13 +7120,13 @@
     <w:abstractNumId w:val="27"/>
   </w:num>
   <w:num w:numId="30">
-    <w:abstractNumId w:val="40"/>
+    <w:abstractNumId w:val="41"/>
   </w:num>
   <w:num w:numId="31">
-    <w:abstractNumId w:val="37"/>
+    <w:abstractNumId w:val="38"/>
   </w:num>
   <w:num w:numId="32">
-    <w:abstractNumId w:val="31"/>
+    <w:abstractNumId w:val="32"/>
   </w:num>
   <w:num w:numId="33">
     <w:abstractNumId w:val="17"/>
@@ -6807,7 +7144,7 @@
     <w:abstractNumId w:val="16"/>
   </w:num>
   <w:num w:numId="38">
-    <w:abstractNumId w:val="29"/>
+    <w:abstractNumId w:val="30"/>
   </w:num>
   <w:num w:numId="39">
     <w:abstractNumId w:val="7"/>
@@ -6818,11 +7155,14 @@
   <w:num w:numId="41">
     <w:abstractNumId w:val="5"/>
   </w:num>
+  <w:num w:numId="42">
+    <w:abstractNumId w:val="28"/>
+  </w:num>
 </w:numbering>
 </file>
 
 <file path=word/styles.xml><?xml version="1.0" encoding="utf-8"?>
-<w:styles xmlns:mc="http://schemas.openxmlformats.org/markup-compatibility/2006" xmlns:r="http://schemas.openxmlformats.org/officeDocument/2006/relationships" xmlns:w="http://schemas.openxmlformats.org/wordprocessingml/2006/main" xmlns:w14="http://schemas.microsoft.com/office/word/2010/wordml" xmlns:w15="http://schemas.microsoft.com/office/word/2012/wordml" mc:Ignorable="w14 w15">
+<w:styles xmlns:mc="http://schemas.openxmlformats.org/markup-compatibility/2006" xmlns:r="http://schemas.openxmlformats.org/officeDocument/2006/relationships" xmlns:w="http://schemas.openxmlformats.org/wordprocessingml/2006/main" xmlns:w14="http://schemas.microsoft.com/office/word/2010/wordml" mc:Ignorable="w14">
   <w:docDefaults>
     <w:rPrDefault>
       <w:rPr>
@@ -6838,369 +7178,153 @@
       </w:pPr>
     </w:pPrDefault>
   </w:docDefaults>
-  <w:latentStyles w:defLockedState="0" w:defUIPriority="99" w:defSemiHidden="0" w:defUnhideWhenUsed="0" w:defQFormat="0" w:count="371">
-    <w:lsdException w:name="Normal" w:uiPriority="0" w:qFormat="1"/>
-    <w:lsdException w:name="heading 1" w:uiPriority="9" w:qFormat="1"/>
-    <w:lsdException w:name="heading 2" w:semiHidden="1" w:uiPriority="9" w:unhideWhenUsed="1" w:qFormat="1"/>
-    <w:lsdException w:name="heading 3" w:semiHidden="1" w:uiPriority="9" w:unhideWhenUsed="1" w:qFormat="1"/>
-    <w:lsdException w:name="heading 4" w:semiHidden="1" w:uiPriority="9" w:unhideWhenUsed="1" w:qFormat="1"/>
-    <w:lsdException w:name="heading 5" w:semiHidden="1" w:uiPriority="9" w:unhideWhenUsed="1" w:qFormat="1"/>
-    <w:lsdException w:name="heading 6" w:semiHidden="1" w:uiPriority="9" w:unhideWhenUsed="1" w:qFormat="1"/>
-    <w:lsdException w:name="heading 7" w:semiHidden="1" w:uiPriority="9" w:unhideWhenUsed="1" w:qFormat="1"/>
-    <w:lsdException w:name="heading 8" w:semiHidden="1" w:uiPriority="9" w:unhideWhenUsed="1" w:qFormat="1"/>
-    <w:lsdException w:name="heading 9" w:semiHidden="1" w:uiPriority="9" w:unhideWhenUsed="1" w:qFormat="1"/>
-    <w:lsdException w:name="index 1" w:semiHidden="1" w:unhideWhenUsed="1"/>
-    <w:lsdException w:name="index 2" w:semiHidden="1" w:unhideWhenUsed="1"/>
-    <w:lsdException w:name="index 3" w:semiHidden="1" w:unhideWhenUsed="1"/>
-    <w:lsdException w:name="index 4" w:semiHidden="1" w:unhideWhenUsed="1"/>
-    <w:lsdException w:name="index 5" w:semiHidden="1" w:unhideWhenUsed="1"/>
-    <w:lsdException w:name="index 6" w:semiHidden="1" w:unhideWhenUsed="1"/>
-    <w:lsdException w:name="index 7" w:semiHidden="1" w:unhideWhenUsed="1"/>
-    <w:lsdException w:name="index 8" w:semiHidden="1" w:unhideWhenUsed="1"/>
-    <w:lsdException w:name="index 9" w:semiHidden="1" w:unhideWhenUsed="1"/>
-    <w:lsdException w:name="toc 1" w:semiHidden="1" w:uiPriority="39" w:unhideWhenUsed="1"/>
-    <w:lsdException w:name="toc 2" w:semiHidden="1" w:uiPriority="39" w:unhideWhenUsed="1"/>
-    <w:lsdException w:name="toc 3" w:semiHidden="1" w:uiPriority="39" w:unhideWhenUsed="1"/>
-    <w:lsdException w:name="toc 4" w:semiHidden="1" w:uiPriority="39" w:unhideWhenUsed="1"/>
-    <w:lsdException w:name="toc 5" w:semiHidden="1" w:uiPriority="39" w:unhideWhenUsed="1"/>
-    <w:lsdException w:name="toc 6" w:semiHidden="1" w:uiPriority="39" w:unhideWhenUsed="1"/>
-    <w:lsdException w:name="toc 7" w:semiHidden="1" w:uiPriority="39" w:unhideWhenUsed="1"/>
-    <w:lsdException w:name="toc 8" w:semiHidden="1" w:uiPriority="39" w:unhideWhenUsed="1"/>
-    <w:lsdException w:name="toc 9" w:semiHidden="1" w:uiPriority="39" w:unhideWhenUsed="1"/>
-    <w:lsdException w:name="Normal Indent" w:semiHidden="1" w:unhideWhenUsed="1"/>
-    <w:lsdException w:name="footnote text" w:semiHidden="1" w:unhideWhenUsed="1"/>
-    <w:lsdException w:name="annotation text" w:semiHidden="1" w:unhideWhenUsed="1"/>
-    <w:lsdException w:name="header" w:semiHidden="1" w:unhideWhenUsed="1"/>
-    <w:lsdException w:name="footer" w:semiHidden="1" w:unhideWhenUsed="1"/>
-    <w:lsdException w:name="index heading" w:semiHidden="1" w:unhideWhenUsed="1"/>
-    <w:lsdException w:name="caption" w:semiHidden="1" w:uiPriority="35" w:unhideWhenUsed="1" w:qFormat="1"/>
-    <w:lsdException w:name="table of figures" w:semiHidden="1" w:unhideWhenUsed="1"/>
-    <w:lsdException w:name="envelope address" w:semiHidden="1" w:unhideWhenUsed="1"/>
-    <w:lsdException w:name="envelope return" w:semiHidden="1" w:unhideWhenUsed="1"/>
-    <w:lsdException w:name="footnote reference" w:semiHidden="1" w:unhideWhenUsed="1"/>
-    <w:lsdException w:name="annotation reference" w:semiHidden="1" w:unhideWhenUsed="1"/>
-    <w:lsdException w:name="line number" w:semiHidden="1" w:unhideWhenUsed="1"/>
-    <w:lsdException w:name="page number" w:semiHidden="1" w:unhideWhenUsed="1"/>
-    <w:lsdException w:name="endnote reference" w:semiHidden="1" w:unhideWhenUsed="1"/>
-    <w:lsdException w:name="endnote text" w:semiHidden="1" w:unhideWhenUsed="1"/>
-    <w:lsdException w:name="table of authorities" w:semiHidden="1" w:unhideWhenUsed="1"/>
-    <w:lsdException w:name="macro" w:semiHidden="1" w:unhideWhenUsed="1"/>
-    <w:lsdException w:name="toa heading" w:semiHidden="1" w:unhideWhenUsed="1"/>
-    <w:lsdException w:name="List" w:semiHidden="1" w:unhideWhenUsed="1"/>
-    <w:lsdException w:name="List Bullet" w:semiHidden="1" w:unhideWhenUsed="1"/>
-    <w:lsdException w:name="List Number" w:semiHidden="1" w:unhideWhenUsed="1"/>
-    <w:lsdException w:name="List 2" w:semiHidden="1" w:unhideWhenUsed="1"/>
-    <w:lsdException w:name="List 3" w:semiHidden="1" w:unhideWhenUsed="1"/>
-    <w:lsdException w:name="List 4" w:semiHidden="1" w:unhideWhenUsed="1"/>
-    <w:lsdException w:name="List 5" w:semiHidden="1" w:unhideWhenUsed="1"/>
-    <w:lsdException w:name="List Bullet 2" w:semiHidden="1" w:unhideWhenUsed="1"/>
-    <w:lsdException w:name="List Bullet 3" w:semiHidden="1" w:unhideWhenUsed="1"/>
-    <w:lsdException w:name="List Bullet 4" w:semiHidden="1" w:unhideWhenUsed="1"/>
-    <w:lsdException w:name="List Bullet 5" w:semiHidden="1" w:unhideWhenUsed="1"/>
-    <w:lsdException w:name="List Number 2" w:semiHidden="1" w:unhideWhenUsed="1"/>
-    <w:lsdException w:name="List Number 3" w:semiHidden="1" w:unhideWhenUsed="1"/>
-    <w:lsdException w:name="List Number 4" w:semiHidden="1" w:unhideWhenUsed="1"/>
-    <w:lsdException w:name="List Number 5" w:semiHidden="1" w:unhideWhenUsed="1"/>
-    <w:lsdException w:name="Title" w:uiPriority="10" w:qFormat="1"/>
-    <w:lsdException w:name="Closing" w:semiHidden="1" w:unhideWhenUsed="1"/>
-    <w:lsdException w:name="Signature" w:semiHidden="1" w:unhideWhenUsed="1"/>
-    <w:lsdException w:name="Default Paragraph Font" w:semiHidden="1" w:uiPriority="1" w:unhideWhenUsed="1"/>
-    <w:lsdException w:name="Body Text" w:semiHidden="1" w:unhideWhenUsed="1"/>
-    <w:lsdException w:name="Body Text Indent" w:semiHidden="1" w:unhideWhenUsed="1"/>
-    <w:lsdException w:name="List Continue" w:semiHidden="1" w:unhideWhenUsed="1"/>
-    <w:lsdException w:name="List Continue 2" w:semiHidden="1" w:unhideWhenUsed="1"/>
-    <w:lsdException w:name="List Continue 3" w:semiHidden="1" w:unhideWhenUsed="1"/>
-    <w:lsdException w:name="List Continue 4" w:semiHidden="1" w:unhideWhenUsed="1"/>
-    <w:lsdException w:name="List Continue 5" w:semiHidden="1" w:unhideWhenUsed="1"/>
-    <w:lsdException w:name="Message Header" w:semiHidden="1" w:unhideWhenUsed="1"/>
-    <w:lsdException w:name="Subtitle" w:uiPriority="11" w:qFormat="1"/>
-    <w:lsdException w:name="Salutation" w:semiHidden="1" w:unhideWhenUsed="1"/>
-    <w:lsdException w:name="Date" w:semiHidden="1" w:unhideWhenUsed="1"/>
-    <w:lsdException w:name="Body Text First Indent" w:semiHidden="1" w:unhideWhenUsed="1"/>
-    <w:lsdException w:name="Body Text First Indent 2" w:semiHidden="1" w:unhideWhenUsed="1"/>
-    <w:lsdException w:name="Note Heading" w:semiHidden="1" w:unhideWhenUsed="1"/>
-    <w:lsdException w:name="Body Text 2" w:semiHidden="1" w:unhideWhenUsed="1"/>
-    <w:lsdException w:name="Body Text 3" w:semiHidden="1" w:unhideWhenUsed="1"/>
-    <w:lsdException w:name="Body Text Indent 2" w:semiHidden="1" w:unhideWhenUsed="1"/>
-    <w:lsdException w:name="Body Text Indent 3" w:semiHidden="1" w:unhideWhenUsed="1"/>
-    <w:lsdException w:name="Block Text" w:semiHidden="1" w:unhideWhenUsed="1"/>
-    <w:lsdException w:name="Hyperlink" w:semiHidden="1" w:unhideWhenUsed="1"/>
-    <w:lsdException w:name="FollowedHyperlink" w:semiHidden="1" w:unhideWhenUsed="1"/>
-    <w:lsdException w:name="Strong" w:uiPriority="22" w:qFormat="1"/>
-    <w:lsdException w:name="Emphasis" w:uiPriority="20" w:qFormat="1"/>
-    <w:lsdException w:name="Document Map" w:semiHidden="1" w:unhideWhenUsed="1"/>
-    <w:lsdException w:name="Plain Text" w:semiHidden="1" w:unhideWhenUsed="1"/>
-    <w:lsdException w:name="E-mail Signature" w:semiHidden="1" w:unhideWhenUsed="1"/>
-    <w:lsdException w:name="HTML Top of Form" w:semiHidden="1" w:unhideWhenUsed="1"/>
-    <w:lsdException w:name="HTML Bottom of Form" w:semiHidden="1" w:unhideWhenUsed="1"/>
-    <w:lsdException w:name="Normal (Web)" w:semiHidden="1" w:unhideWhenUsed="1"/>
-    <w:lsdException w:name="HTML Acronym" w:semiHidden="1" w:unhideWhenUsed="1"/>
-    <w:lsdException w:name="HTML Address" w:semiHidden="1" w:unhideWhenUsed="1"/>
-    <w:lsdException w:name="HTML Cite" w:semiHidden="1" w:unhideWhenUsed="1"/>
-    <w:lsdException w:name="HTML Code" w:semiHidden="1" w:unhideWhenUsed="1"/>
-    <w:lsdException w:name="HTML Definition" w:semiHidden="1" w:unhideWhenUsed="1"/>
-    <w:lsdException w:name="HTML Keyboard" w:semiHidden="1" w:unhideWhenUsed="1"/>
-    <w:lsdException w:name="HTML Preformatted" w:semiHidden="1" w:unhideWhenUsed="1"/>
-    <w:lsdException w:name="HTML Sample" w:semiHidden="1" w:unhideWhenUsed="1"/>
-    <w:lsdException w:name="HTML Typewriter" w:semiHidden="1" w:unhideWhenUsed="1"/>
-    <w:lsdException w:name="HTML Variable" w:semiHidden="1" w:unhideWhenUsed="1"/>
-    <w:lsdException w:name="Normal Table" w:semiHidden="1" w:unhideWhenUsed="1"/>
-    <w:lsdException w:name="annotation subject" w:semiHidden="1" w:unhideWhenUsed="1"/>
-    <w:lsdException w:name="No List" w:semiHidden="1" w:unhideWhenUsed="1"/>
-    <w:lsdException w:name="Outline List 1" w:semiHidden="1" w:unhideWhenUsed="1"/>
-    <w:lsdException w:name="Outline List 2" w:semiHidden="1" w:unhideWhenUsed="1"/>
-    <w:lsdException w:name="Outline List 3" w:semiHidden="1" w:unhideWhenUsed="1"/>
-    <w:lsdException w:name="Table Simple 1" w:semiHidden="1" w:unhideWhenUsed="1"/>
-    <w:lsdException w:name="Table Simple 2" w:semiHidden="1" w:unhideWhenUsed="1"/>
-    <w:lsdException w:name="Table Simple 3" w:semiHidden="1" w:unhideWhenUsed="1"/>
-    <w:lsdException w:name="Table Classic 1" w:semiHidden="1" w:unhideWhenUsed="1"/>
-    <w:lsdException w:name="Table Classic 2" w:semiHidden="1" w:unhideWhenUsed="1"/>
-    <w:lsdException w:name="Table Classic 3" w:semiHidden="1" w:unhideWhenUsed="1"/>
-    <w:lsdException w:name="Table Classic 4" w:semiHidden="1" w:unhideWhenUsed="1"/>
-    <w:lsdException w:name="Table Colorful 1" w:semiHidden="1" w:unhideWhenUsed="1"/>
-    <w:lsdException w:name="Table Colorful 2" w:semiHidden="1" w:unhideWhenUsed="1"/>
-    <w:lsdException w:name="Table Colorful 3" w:semiHidden="1" w:unhideWhenUsed="1"/>
-    <w:lsdException w:name="Table Columns 1" w:semiHidden="1" w:unhideWhenUsed="1"/>
-    <w:lsdException w:name="Table Columns 2" w:semiHidden="1" w:unhideWhenUsed="1"/>
-    <w:lsdException w:name="Table Columns 3" w:semiHidden="1" w:unhideWhenUsed="1"/>
-    <w:lsdException w:name="Table Columns 4" w:semiHidden="1" w:unhideWhenUsed="1"/>
-    <w:lsdException w:name="Table Columns 5" w:semiHidden="1" w:unhideWhenUsed="1"/>
-    <w:lsdException w:name="Table Grid 1" w:semiHidden="1" w:unhideWhenUsed="1"/>
-    <w:lsdException w:name="Table Grid 2" w:semiHidden="1" w:unhideWhenUsed="1"/>
-    <w:lsdException w:name="Table Grid 3" w:semiHidden="1" w:unhideWhenUsed="1"/>
-    <w:lsdException w:name="Table Grid 4" w:semiHidden="1" w:unhideWhenUsed="1"/>
-    <w:lsdException w:name="Table Grid 5" w:semiHidden="1" w:unhideWhenUsed="1"/>
-    <w:lsdException w:name="Table Grid 6" w:semiHidden="1" w:unhideWhenUsed="1"/>
-    <w:lsdException w:name="Table Grid 7" w:semiHidden="1" w:unhideWhenUsed="1"/>
-    <w:lsdException w:name="Table Grid 8" w:semiHidden="1" w:unhideWhenUsed="1"/>
-    <w:lsdException w:name="Table List 1" w:semiHidden="1" w:unhideWhenUsed="1"/>
-    <w:lsdException w:name="Table List 2" w:semiHidden="1" w:unhideWhenUsed="1"/>
-    <w:lsdException w:name="Table List 3" w:semiHidden="1" w:unhideWhenUsed="1"/>
-    <w:lsdException w:name="Table List 4" w:semiHidden="1" w:unhideWhenUsed="1"/>
-    <w:lsdException w:name="Table List 5" w:semiHidden="1" w:unhideWhenUsed="1"/>
-    <w:lsdException w:name="Table List 6" w:semiHidden="1" w:unhideWhenUsed="1"/>
-    <w:lsdException w:name="Table List 7" w:semiHidden="1" w:unhideWhenUsed="1"/>
-    <w:lsdException w:name="Table List 8" w:semiHidden="1" w:unhideWhenUsed="1"/>
-    <w:lsdException w:name="Table 3D effects 1" w:semiHidden="1" w:unhideWhenUsed="1"/>
-    <w:lsdException w:name="Table 3D effects 2" w:semiHidden="1" w:unhideWhenUsed="1"/>
-    <w:lsdException w:name="Table 3D effects 3" w:semiHidden="1" w:unhideWhenUsed="1"/>
-    <w:lsdException w:name="Table Contemporary" w:semiHidden="1" w:unhideWhenUsed="1"/>
-    <w:lsdException w:name="Table Elegant" w:semiHidden="1" w:unhideWhenUsed="1"/>
-    <w:lsdException w:name="Table Professional" w:semiHidden="1" w:unhideWhenUsed="1"/>
-    <w:lsdException w:name="Table Subtle 1" w:semiHidden="1" w:unhideWhenUsed="1"/>
-    <w:lsdException w:name="Table Subtle 2" w:semiHidden="1" w:unhideWhenUsed="1"/>
-    <w:lsdException w:name="Table Web 1" w:semiHidden="1" w:unhideWhenUsed="1"/>
-    <w:lsdException w:name="Table Web 2" w:semiHidden="1" w:unhideWhenUsed="1"/>
-    <w:lsdException w:name="Table Web 3" w:semiHidden="1" w:unhideWhenUsed="1"/>
-    <w:lsdException w:name="Balloon Text" w:semiHidden="1" w:unhideWhenUsed="1"/>
-    <w:lsdException w:name="Table Grid" w:uiPriority="39"/>
-    <w:lsdException w:name="Table Theme" w:semiHidden="1" w:unhideWhenUsed="1"/>
-    <w:lsdException w:name="Placeholder Text" w:semiHidden="1"/>
-    <w:lsdException w:name="No Spacing" w:uiPriority="1" w:qFormat="1"/>
-    <w:lsdException w:name="Light Shading" w:uiPriority="60"/>
-    <w:lsdException w:name="Light List" w:uiPriority="61"/>
-    <w:lsdException w:name="Light Grid" w:uiPriority="62"/>
-    <w:lsdException w:name="Medium Shading 1" w:uiPriority="63"/>
-    <w:lsdException w:name="Medium Shading 2" w:uiPriority="64"/>
-    <w:lsdException w:name="Medium List 1" w:uiPriority="65"/>
-    <w:lsdException w:name="Medium List 2" w:uiPriority="66"/>
-    <w:lsdException w:name="Medium Grid 1" w:uiPriority="67"/>
-    <w:lsdException w:name="Medium Grid 2" w:uiPriority="68"/>
-    <w:lsdException w:name="Medium Grid 3" w:uiPriority="69"/>
-    <w:lsdException w:name="Dark List" w:uiPriority="70"/>
-    <w:lsdException w:name="Colorful Shading" w:uiPriority="71"/>
-    <w:lsdException w:name="Colorful List" w:uiPriority="72"/>
-    <w:lsdException w:name="Colorful Grid" w:uiPriority="73"/>
-    <w:lsdException w:name="Light Shading Accent 1" w:uiPriority="60"/>
-    <w:lsdException w:name="Light List Accent 1" w:uiPriority="61"/>
-    <w:lsdException w:name="Light Grid Accent 1" w:uiPriority="62"/>
-    <w:lsdException w:name="Medium Shading 1 Accent 1" w:uiPriority="63"/>
-    <w:lsdException w:name="Medium Shading 2 Accent 1" w:uiPriority="64"/>
-    <w:lsdException w:name="Medium List 1 Accent 1" w:uiPriority="65"/>
-    <w:lsdException w:name="Revision" w:semiHidden="1"/>
-    <w:lsdException w:name="List Paragraph" w:uiPriority="34" w:qFormat="1"/>
-    <w:lsdException w:name="Quote" w:uiPriority="29" w:qFormat="1"/>
-    <w:lsdException w:name="Intense Quote" w:uiPriority="30" w:qFormat="1"/>
-    <w:lsdException w:name="Medium List 2 Accent 1" w:uiPriority="66"/>
-    <w:lsdException w:name="Medium Grid 1 Accent 1" w:uiPriority="67"/>
-    <w:lsdException w:name="Medium Grid 2 Accent 1" w:uiPriority="68"/>
-    <w:lsdException w:name="Medium Grid 3 Accent 1" w:uiPriority="69"/>
-    <w:lsdException w:name="Dark List Accent 1" w:uiPriority="70"/>
-    <w:lsdException w:name="Colorful Shading Accent 1" w:uiPriority="71"/>
-    <w:lsdException w:name="Colorful List Accent 1" w:uiPriority="72"/>
-    <w:lsdException w:name="Colorful Grid Accent 1" w:uiPriority="73"/>
-    <w:lsdException w:name="Light Shading Accent 2" w:uiPriority="60"/>
-    <w:lsdException w:name="Light List Accent 2" w:uiPriority="61"/>
-    <w:lsdException w:name="Light Grid Accent 2" w:uiPriority="62"/>
-    <w:lsdException w:name="Medium Shading 1 Accent 2" w:uiPriority="63"/>
-    <w:lsdException w:name="Medium Shading 2 Accent 2" w:uiPriority="64"/>
-    <w:lsdException w:name="Medium List 1 Accent 2" w:uiPriority="65"/>
-    <w:lsdException w:name="Medium List 2 Accent 2" w:uiPriority="66"/>
-    <w:lsdException w:name="Medium Grid 1 Accent 2" w:uiPriority="67"/>
-    <w:lsdException w:name="Medium Grid 2 Accent 2" w:uiPriority="68"/>
-    <w:lsdException w:name="Medium Grid 3 Accent 2" w:uiPriority="69"/>
-    <w:lsdException w:name="Dark List Accent 2" w:uiPriority="70"/>
-    <w:lsdException w:name="Colorful Shading Accent 2" w:uiPriority="71"/>
-    <w:lsdException w:name="Colorful List Accent 2" w:uiPriority="72"/>
-    <w:lsdException w:name="Colorful Grid Accent 2" w:uiPriority="73"/>
-    <w:lsdException w:name="Light Shading Accent 3" w:uiPriority="60"/>
-    <w:lsdException w:name="Light List Accent 3" w:uiPriority="61"/>
-    <w:lsdException w:name="Light Grid Accent 3" w:uiPriority="62"/>
-    <w:lsdException w:name="Medium Shading 1 Accent 3" w:uiPriority="63"/>
-    <w:lsdException w:name="Medium Shading 2 Accent 3" w:uiPriority="64"/>
-    <w:lsdException w:name="Medium List 1 Accent 3" w:uiPriority="65"/>
-    <w:lsdException w:name="Medium List 2 Accent 3" w:uiPriority="66"/>
-    <w:lsdException w:name="Medium Grid 1 Accent 3" w:uiPriority="67"/>
-    <w:lsdException w:name="Medium Grid 2 Accent 3" w:uiPriority="68"/>
-    <w:lsdException w:name="Medium Grid 3 Accent 3" w:uiPriority="69"/>
-    <w:lsdException w:name="Dark List Accent 3" w:uiPriority="70"/>
-    <w:lsdException w:name="Colorful Shading Accent 3" w:uiPriority="71"/>
-    <w:lsdException w:name="Colorful List Accent 3" w:uiPriority="72"/>
-    <w:lsdException w:name="Colorful Grid Accent 3" w:uiPriority="73"/>
-    <w:lsdException w:name="Light Shading Accent 4" w:uiPriority="60"/>
-    <w:lsdException w:name="Light List Accent 4" w:uiPriority="61"/>
-    <w:lsdException w:name="Light Grid Accent 4" w:uiPriority="62"/>
-    <w:lsdException w:name="Medium Shading 1 Accent 4" w:uiPriority="63"/>
-    <w:lsdException w:name="Medium Shading 2 Accent 4" w:uiPriority="64"/>
-    <w:lsdException w:name="Medium List 1 Accent 4" w:uiPriority="65"/>
-    <w:lsdException w:name="Medium List 2 Accent 4" w:uiPriority="66"/>
-    <w:lsdException w:name="Medium Grid 1 Accent 4" w:uiPriority="67"/>
-    <w:lsdException w:name="Medium Grid 2 Accent 4" w:uiPriority="68"/>
-    <w:lsdException w:name="Medium Grid 3 Accent 4" w:uiPriority="69"/>
-    <w:lsdException w:name="Dark List Accent 4" w:uiPriority="70"/>
-    <w:lsdException w:name="Colorful Shading Accent 4" w:uiPriority="71"/>
-    <w:lsdException w:name="Colorful List Accent 4" w:uiPriority="72"/>
-    <w:lsdException w:name="Colorful Grid Accent 4" w:uiPriority="73"/>
-    <w:lsdException w:name="Light Shading Accent 5" w:uiPriority="60"/>
-    <w:lsdException w:name="Light List Accent 5" w:uiPriority="61"/>
-    <w:lsdException w:name="Light Grid Accent 5" w:uiPriority="62"/>
-    <w:lsdException w:name="Medium Shading 1 Accent 5" w:uiPriority="63"/>
-    <w:lsdException w:name="Medium Shading 2 Accent 5" w:uiPriority="64"/>
-    <w:lsdException w:name="Medium List 1 Accent 5" w:uiPriority="65"/>
-    <w:lsdException w:name="Medium List 2 Accent 5" w:uiPriority="66"/>
-    <w:lsdException w:name="Medium Grid 1 Accent 5" w:uiPriority="67"/>
-    <w:lsdException w:name="Medium Grid 2 Accent 5" w:uiPriority="68"/>
-    <w:lsdException w:name="Medium Grid 3 Accent 5" w:uiPriority="69"/>
-    <w:lsdException w:name="Dark List Accent 5" w:uiPriority="70"/>
-    <w:lsdException w:name="Colorful Shading Accent 5" w:uiPriority="71"/>
-    <w:lsdException w:name="Colorful List Accent 5" w:uiPriority="72"/>
-    <w:lsdException w:name="Colorful Grid Accent 5" w:uiPriority="73"/>
-    <w:lsdException w:name="Light Shading Accent 6" w:uiPriority="60"/>
-    <w:lsdException w:name="Light List Accent 6" w:uiPriority="61"/>
-    <w:lsdException w:name="Light Grid Accent 6" w:uiPriority="62"/>
-    <w:lsdException w:name="Medium Shading 1 Accent 6" w:uiPriority="63"/>
-    <w:lsdException w:name="Medium Shading 2 Accent 6" w:uiPriority="64"/>
-    <w:lsdException w:name="Medium List 1 Accent 6" w:uiPriority="65"/>
-    <w:lsdException w:name="Medium List 2 Accent 6" w:uiPriority="66"/>
-    <w:lsdException w:name="Medium Grid 1 Accent 6" w:uiPriority="67"/>
-    <w:lsdException w:name="Medium Grid 2 Accent 6" w:uiPriority="68"/>
-    <w:lsdException w:name="Medium Grid 3 Accent 6" w:uiPriority="69"/>
-    <w:lsdException w:name="Dark List Accent 6" w:uiPriority="70"/>
-    <w:lsdException w:name="Colorful Shading Accent 6" w:uiPriority="71"/>
-    <w:lsdException w:name="Colorful List Accent 6" w:uiPriority="72"/>
-    <w:lsdException w:name="Colorful Grid Accent 6" w:uiPriority="73"/>
-    <w:lsdException w:name="Subtle Emphasis" w:uiPriority="19" w:qFormat="1"/>
-    <w:lsdException w:name="Intense Emphasis" w:uiPriority="21" w:qFormat="1"/>
-    <w:lsdException w:name="Subtle Reference" w:uiPriority="31" w:qFormat="1"/>
-    <w:lsdException w:name="Intense Reference" w:uiPriority="32" w:qFormat="1"/>
-    <w:lsdException w:name="Book Title" w:uiPriority="33" w:qFormat="1"/>
-    <w:lsdException w:name="Bibliography" w:semiHidden="1" w:uiPriority="37" w:unhideWhenUsed="1"/>
-    <w:lsdException w:name="TOC Heading" w:semiHidden="1" w:uiPriority="39" w:unhideWhenUsed="1" w:qFormat="1"/>
-    <w:lsdException w:name="Grid Table 4" w:uiPriority="49"/>
-    <w:lsdException w:name="Grid Table 5 Dark" w:uiPriority="50"/>
-    <w:lsdException w:name="Grid Table 6 Colorful" w:uiPriority="51"/>
-    <w:lsdException w:name="Grid Table 7 Colorful" w:uiPriority="52"/>
-    <w:lsdException w:name="Grid Table 1 Light Accent 1" w:uiPriority="46"/>
-    <w:lsdException w:name="Grid Table 2 Accent 1" w:uiPriority="47"/>
-    <w:lsdException w:name="Grid Table 3 Accent 1" w:uiPriority="48"/>
-    <w:lsdException w:name="Grid Table 4 Accent 1" w:uiPriority="49"/>
-    <w:lsdException w:name="Grid Table 5 Dark Accent 1" w:uiPriority="50"/>
-    <w:lsdException w:name="Grid Table 6 Colorful Accent 1" w:uiPriority="51"/>
-    <w:lsdException w:name="Grid Table 7 Colorful Accent 1" w:uiPriority="52"/>
-    <w:lsdException w:name="Grid Table 1 Light Accent 2" w:uiPriority="46"/>
-    <w:lsdException w:name="Grid Table 2 Accent 2" w:uiPriority="47"/>
-    <w:lsdException w:name="Grid Table 3 Accent 2" w:uiPriority="48"/>
-    <w:lsdException w:name="Grid Table 4 Accent 2" w:uiPriority="49"/>
-    <w:lsdException w:name="Grid Table 5 Dark Accent 2" w:uiPriority="50"/>
-    <w:lsdException w:name="Grid Table 6 Colorful Accent 2" w:uiPriority="51"/>
-    <w:lsdException w:name="Grid Table 7 Colorful Accent 2" w:uiPriority="52"/>
-    <w:lsdException w:name="Grid Table 1 Light Accent 3" w:uiPriority="46"/>
-    <w:lsdException w:name="Grid Table 2 Accent 3" w:uiPriority="47"/>
-    <w:lsdException w:name="Grid Table 3 Accent 3" w:uiPriority="48"/>
-    <w:lsdException w:name="Grid Table 4 Accent 3" w:uiPriority="49"/>
-    <w:lsdException w:name="Grid Table 5 Dark Accent 3" w:uiPriority="50"/>
-    <w:lsdException w:name="Grid Table 6 Colorful Accent 3" w:uiPriority="51"/>
-    <w:lsdException w:name="Grid Table 7 Colorful Accent 3" w:uiPriority="52"/>
-    <w:lsdException w:name="Grid Table 1 Light Accent 4" w:uiPriority="46"/>
-    <w:lsdException w:name="Grid Table 2 Accent 4" w:uiPriority="47"/>
-    <w:lsdException w:name="Grid Table 3 Accent 4" w:uiPriority="48"/>
-    <w:lsdException w:name="Grid Table 4 Accent 4" w:uiPriority="49"/>
-    <w:lsdException w:name="Grid Table 5 Dark Accent 4" w:uiPriority="50"/>
-    <w:lsdException w:name="Grid Table 6 Colorful Accent 4" w:uiPriority="51"/>
-    <w:lsdException w:name="Grid Table 7 Colorful Accent 4" w:uiPriority="52"/>
-    <w:lsdException w:name="Grid Table 1 Light Accent 5" w:uiPriority="46"/>
-    <w:lsdException w:name="Grid Table 2 Accent 5" w:uiPriority="47"/>
-    <w:lsdException w:name="Grid Table 3 Accent 5" w:uiPriority="48"/>
-    <w:lsdException w:name="Grid Table 4 Accent 5" w:uiPriority="49"/>
-    <w:lsdException w:name="Grid Table 5 Dark Accent 5" w:uiPriority="50"/>
-    <w:lsdException w:name="Grid Table 6 Colorful Accent 5" w:uiPriority="51"/>
-    <w:lsdException w:name="Grid Table 7 Colorful Accent 5" w:uiPriority="52"/>
-    <w:lsdException w:name="Grid Table 1 Light Accent 6" w:uiPriority="46"/>
-    <w:lsdException w:name="Grid Table 2 Accent 6" w:uiPriority="47"/>
-    <w:lsdException w:name="Grid Table 3 Accent 6" w:uiPriority="48"/>
-    <w:lsdException w:name="Grid Table 4 Accent 6" w:uiPriority="49"/>
-    <w:lsdException w:name="Grid Table 5 Dark Accent 6" w:uiPriority="50"/>
-    <w:lsdException w:name="Grid Table 6 Colorful Accent 6" w:uiPriority="51"/>
-    <w:lsdException w:name="Grid Table 7 Colorful Accent 6" w:uiPriority="52"/>
-    <w:lsdException w:name="List Table 1 Light" w:uiPriority="46"/>
-    <w:lsdException w:name="List Table 2" w:uiPriority="47"/>
-    <w:lsdException w:name="List Table 3" w:uiPriority="48"/>
-    <w:lsdException w:name="List Table 4" w:uiPriority="49"/>
-    <w:lsdException w:name="List Table 5 Dark" w:uiPriority="50"/>
-    <w:lsdException w:name="List Table 6 Colorful" w:uiPriority="51"/>
-    <w:lsdException w:name="List Table 7 Colorful" w:uiPriority="52"/>
-    <w:lsdException w:name="List Table 1 Light Accent 1" w:uiPriority="46"/>
-    <w:lsdException w:name="List Table 2 Accent 1" w:uiPriority="47"/>
-    <w:lsdException w:name="List Table 3 Accent 1" w:uiPriority="48"/>
-    <w:lsdException w:name="List Table 4 Accent 1" w:uiPriority="49"/>
-    <w:lsdException w:name="List Table 5 Dark Accent 1" w:uiPriority="50"/>
-    <w:lsdException w:name="List Table 6 Colorful Accent 1" w:uiPriority="51"/>
-    <w:lsdException w:name="List Table 7 Colorful Accent 1" w:uiPriority="52"/>
-    <w:lsdException w:name="List Table 1 Light Accent 2" w:uiPriority="46"/>
-    <w:lsdException w:name="List Table 2 Accent 2" w:uiPriority="47"/>
-    <w:lsdException w:name="List Table 3 Accent 2" w:uiPriority="48"/>
-    <w:lsdException w:name="List Table 4 Accent 2" w:uiPriority="49"/>
-    <w:lsdException w:name="List Table 5 Dark Accent 2" w:uiPriority="50"/>
-    <w:lsdException w:name="List Table 6 Colorful Accent 2" w:uiPriority="51"/>
-    <w:lsdException w:name="List Table 7 Colorful Accent 2" w:uiPriority="52"/>
-    <w:lsdException w:name="List Table 1 Light Accent 3" w:uiPriority="46"/>
-    <w:lsdException w:name="List Table 2 Accent 3" w:uiPriority="47"/>
-    <w:lsdException w:name="List Table 3 Accent 3" w:uiPriority="48"/>
-    <w:lsdException w:name="List Table 4 Accent 3" w:uiPriority="49"/>
-    <w:lsdException w:name="List Table 5 Dark Accent 3" w:uiPriority="50"/>
-    <w:lsdException w:name="List Table 6 Colorful Accent 3" w:uiPriority="51"/>
-    <w:lsdException w:name="List Table 7 Colorful Accent 3" w:uiPriority="52"/>
-    <w:lsdException w:name="List Table 1 Light Accent 4" w:uiPriority="46"/>
-    <w:lsdException w:name="List Table 2 Accent 4" w:uiPriority="47"/>
-    <w:lsdException w:name="List Table 3 Accent 4" w:uiPriority="48"/>
-    <w:lsdException w:name="List Table 4 Accent 4" w:uiPriority="49"/>
-    <w:lsdException w:name="List Table 5 Dark Accent 4" w:uiPriority="50"/>
-    <w:lsdException w:name="List Table 6 Colorful Accent 4" w:uiPriority="51"/>
-    <w:lsdException w:name="List Table 7 Colorful Accent 4" w:uiPriority="52"/>
-    <w:lsdException w:name="List Table 1 Light Accent 5" w:uiPriority="46"/>
-    <w:lsdException w:name="List Table 2 Accent 5" w:uiPriority="47"/>
-    <w:lsdException w:name="List Table 3 Accent 5" w:uiPriority="48"/>
-    <w:lsdException w:name="List Table 4 Accent 5" w:uiPriority="49"/>
-    <w:lsdException w:name="List Table 5 Dark Accent 5" w:uiPriority="50"/>
-    <w:lsdException w:name="List Table 6 Colorful Accent 5" w:uiPriority="51"/>
-    <w:lsdException w:name="List Table 7 Colorful Accent 5" w:uiPriority="52"/>
-    <w:lsdException w:name="List Table 1 Light Accent 6" w:uiPriority="46"/>
-    <w:lsdException w:name="List Table 2 Accent 6" w:uiPriority="47"/>
-    <w:lsdException w:name="List Table 3 Accent 6" w:uiPriority="48"/>
-    <w:lsdException w:name="List Table 4 Accent 6" w:uiPriority="49"/>
-    <w:lsdException w:name="List Table 5 Dark Accent 6" w:uiPriority="50"/>
-    <w:lsdException w:name="List Table 6 Colorful Accent 6" w:uiPriority="51"/>
-    <w:lsdException w:name="List Table 7 Colorful Accent 6" w:uiPriority="52"/>
+  <w:latentStyles w:defLockedState="0" w:defUIPriority="99" w:defSemiHidden="1" w:defUnhideWhenUsed="1" w:defQFormat="0" w:count="276">
+    <w:lsdException w:name="Normal" w:semiHidden="0" w:uiPriority="0" w:unhideWhenUsed="0" w:qFormat="1"/>
+    <w:lsdException w:name="heading 1" w:semiHidden="0" w:uiPriority="9" w:unhideWhenUsed="0" w:qFormat="1"/>
+    <w:lsdException w:name="heading 2" w:uiPriority="9" w:qFormat="1"/>
+    <w:lsdException w:name="heading 3" w:uiPriority="9" w:qFormat="1"/>
+    <w:lsdException w:name="heading 4" w:uiPriority="9" w:qFormat="1"/>
+    <w:lsdException w:name="heading 5" w:uiPriority="9" w:qFormat="1"/>
+    <w:lsdException w:name="heading 6" w:uiPriority="9" w:qFormat="1"/>
+    <w:lsdException w:name="heading 7" w:uiPriority="9" w:qFormat="1"/>
+    <w:lsdException w:name="heading 8" w:uiPriority="9" w:qFormat="1"/>
+    <w:lsdException w:name="heading 9" w:uiPriority="9" w:qFormat="1"/>
+    <w:lsdException w:name="toc 1" w:uiPriority="39"/>
+    <w:lsdException w:name="toc 2" w:uiPriority="39"/>
+    <w:lsdException w:name="toc 3" w:uiPriority="39"/>
+    <w:lsdException w:name="toc 4" w:uiPriority="39"/>
+    <w:lsdException w:name="toc 5" w:uiPriority="39"/>
+    <w:lsdException w:name="toc 6" w:uiPriority="39"/>
+    <w:lsdException w:name="toc 7" w:uiPriority="39"/>
+    <w:lsdException w:name="toc 8" w:uiPriority="39"/>
+    <w:lsdException w:name="toc 9" w:uiPriority="39"/>
+    <w:lsdException w:name="caption" w:uiPriority="35" w:qFormat="1"/>
+    <w:lsdException w:name="Title" w:semiHidden="0" w:uiPriority="10" w:unhideWhenUsed="0" w:qFormat="1"/>
+    <w:lsdException w:name="Default Paragraph Font" w:uiPriority="1"/>
+    <w:lsdException w:name="Subtitle" w:semiHidden="0" w:uiPriority="11" w:unhideWhenUsed="0" w:qFormat="1"/>
+    <w:lsdException w:name="Strong" w:semiHidden="0" w:uiPriority="22" w:unhideWhenUsed="0" w:qFormat="1"/>
+    <w:lsdException w:name="Emphasis" w:semiHidden="0" w:uiPriority="20" w:unhideWhenUsed="0" w:qFormat="1"/>
+    <w:lsdException w:name="Table Grid" w:semiHidden="0" w:uiPriority="39" w:unhideWhenUsed="0"/>
+    <w:lsdException w:name="Note Level 1" w:semiHidden="0" w:unhideWhenUsed="0"/>
+    <w:lsdException w:name="Note Level 2" w:semiHidden="0" w:unhideWhenUsed="0"/>
+    <w:lsdException w:name="Note Level 3" w:semiHidden="0" w:unhideWhenUsed="0"/>
+    <w:lsdException w:name="Note Level 4" w:semiHidden="0" w:unhideWhenUsed="0"/>
+    <w:lsdException w:name="Note Level 5" w:semiHidden="0" w:unhideWhenUsed="0"/>
+    <w:lsdException w:name="Note Level 6" w:semiHidden="0" w:unhideWhenUsed="0"/>
+    <w:lsdException w:name="Note Level 7" w:semiHidden="0" w:unhideWhenUsed="0"/>
+    <w:lsdException w:name="Note Level 8" w:semiHidden="0" w:unhideWhenUsed="0"/>
+    <w:lsdException w:name="Note Level 9" w:semiHidden="0" w:unhideWhenUsed="0"/>
+    <w:lsdException w:name="Placeholder Text" w:unhideWhenUsed="0"/>
+    <w:lsdException w:name="No Spacing" w:semiHidden="0" w:uiPriority="1" w:unhideWhenUsed="0" w:qFormat="1"/>
+    <w:lsdException w:name="Light Shading" w:semiHidden="0" w:uiPriority="60" w:unhideWhenUsed="0"/>
+    <w:lsdException w:name="Light List" w:semiHidden="0" w:uiPriority="61" w:unhideWhenUsed="0"/>
+    <w:lsdException w:name="Light Grid" w:semiHidden="0" w:uiPriority="62" w:unhideWhenUsed="0"/>
+    <w:lsdException w:name="Medium Shading 1" w:semiHidden="0" w:uiPriority="63" w:unhideWhenUsed="0"/>
+    <w:lsdException w:name="Medium Shading 2" w:semiHidden="0" w:uiPriority="64" w:unhideWhenUsed="0"/>
+    <w:lsdException w:name="Medium List 1" w:semiHidden="0" w:uiPriority="65" w:unhideWhenUsed="0"/>
+    <w:lsdException w:name="Medium List 2" w:semiHidden="0" w:uiPriority="66" w:unhideWhenUsed="0"/>
+    <w:lsdException w:name="Medium Grid 1" w:semiHidden="0" w:uiPriority="67" w:unhideWhenUsed="0"/>
+    <w:lsdException w:name="Medium Grid 2" w:semiHidden="0" w:uiPriority="68" w:unhideWhenUsed="0"/>
+    <w:lsdException w:name="Medium Grid 3" w:semiHidden="0" w:uiPriority="69" w:unhideWhenUsed="0"/>
+    <w:lsdException w:name="Dark List" w:semiHidden="0" w:uiPriority="70" w:unhideWhenUsed="0"/>
+    <w:lsdException w:name="Colorful Shading" w:semiHidden="0" w:uiPriority="71" w:unhideWhenUsed="0"/>
+    <w:lsdException w:name="Colorful List" w:semiHidden="0" w:uiPriority="72" w:unhideWhenUsed="0"/>
+    <w:lsdException w:name="Colorful Grid" w:semiHidden="0" w:uiPriority="73" w:unhideWhenUsed="0"/>
+    <w:lsdException w:name="Light Shading Accent 1" w:semiHidden="0" w:uiPriority="60" w:unhideWhenUsed="0"/>
+    <w:lsdException w:name="Light List Accent 1" w:semiHidden="0" w:uiPriority="61" w:unhideWhenUsed="0"/>
+    <w:lsdException w:name="Light Grid Accent 1" w:semiHidden="0" w:uiPriority="62" w:unhideWhenUsed="0"/>
+    <w:lsdException w:name="Medium Shading 1 Accent 1" w:semiHidden="0" w:uiPriority="63" w:unhideWhenUsed="0"/>
+    <w:lsdException w:name="Medium Shading 2 Accent 1" w:semiHidden="0" w:uiPriority="64" w:unhideWhenUsed="0"/>
+    <w:lsdException w:name="Medium List 1 Accent 1" w:semiHidden="0" w:uiPriority="65" w:unhideWhenUsed="0"/>
+    <w:lsdException w:name="Revision" w:unhideWhenUsed="0"/>
+    <w:lsdException w:name="List Paragraph" w:semiHidden="0" w:uiPriority="34" w:unhideWhenUsed="0" w:qFormat="1"/>
+    <w:lsdException w:name="Quote" w:semiHidden="0" w:uiPriority="29" w:unhideWhenUsed="0" w:qFormat="1"/>
+    <w:lsdException w:name="Intense Quote" w:semiHidden="0" w:uiPriority="30" w:unhideWhenUsed="0" w:qFormat="1"/>
+    <w:lsdException w:name="Medium List 2 Accent 1" w:semiHidden="0" w:uiPriority="66" w:unhideWhenUsed="0"/>
+    <w:lsdException w:name="Medium Grid 1 Accent 1" w:semiHidden="0" w:uiPriority="67" w:unhideWhenUsed="0"/>
+    <w:lsdException w:name="Medium Grid 2 Accent 1" w:semiHidden="0" w:uiPriority="68" w:unhideWhenUsed="0"/>
+    <w:lsdException w:name="Medium Grid 3 Accent 1" w:semiHidden="0" w:uiPriority="69" w:unhideWhenUsed="0"/>
+    <w:lsdException w:name="Dark List Accent 1" w:semiHidden="0" w:uiPriority="70" w:unhideWhenUsed="0"/>
+    <w:lsdException w:name="Colorful Shading Accent 1" w:semiHidden="0" w:uiPriority="71" w:unhideWhenUsed="0"/>
+    <w:lsdException w:name="Colorful List Accent 1" w:semiHidden="0" w:uiPriority="72" w:unhideWhenUsed="0"/>
+    <w:lsdException w:name="Colorful Grid Accent 1" w:semiHidden="0" w:uiPriority="73" w:unhideWhenUsed="0"/>
+    <w:lsdException w:name="Light Shading Accent 2" w:semiHidden="0" w:uiPriority="60" w:unhideWhenUsed="0"/>
+    <w:lsdException w:name="Light List Accent 2" w:semiHidden="0" w:uiPriority="61" w:unhideWhenUsed="0"/>
+    <w:lsdException w:name="Light Grid Accent 2" w:semiHidden="0" w:uiPriority="62" w:unhideWhenUsed="0"/>
+    <w:lsdException w:name="Medium Shading 1 Accent 2" w:semiHidden="0" w:uiPriority="63" w:unhideWhenUsed="0"/>
+    <w:lsdException w:name="Medium Shading 2 Accent 2" w:semiHidden="0" w:uiPriority="64" w:unhideWhenUsed="0"/>
+    <w:lsdException w:name="Medium List 1 Accent 2" w:semiHidden="0" w:uiPriority="65" w:unhideWhenUsed="0"/>
+    <w:lsdException w:name="Medium List 2 Accent 2" w:semiHidden="0" w:uiPriority="66" w:unhideWhenUsed="0"/>
+    <w:lsdException w:name="Medium Grid 1 Accent 2" w:semiHidden="0" w:uiPriority="67" w:unhideWhenUsed="0"/>
+    <w:lsdException w:name="Medium Grid 2 Accent 2" w:semiHidden="0" w:uiPriority="68" w:unhideWhenUsed="0"/>
+    <w:lsdException w:name="Medium Grid 3 Accent 2" w:semiHidden="0" w:uiPriority="69" w:unhideWhenUsed="0"/>
+    <w:lsdException w:name="Dark List Accent 2" w:semiHidden="0" w:uiPriority="70" w:unhideWhenUsed="0"/>
+    <w:lsdException w:name="Colorful Shading Accent 2" w:semiHidden="0" w:uiPriority="71" w:unhideWhenUsed="0"/>
+    <w:lsdException w:name="Colorful List Accent 2" w:semiHidden="0" w:uiPriority="72" w:unhideWhenUsed="0"/>
+    <w:lsdException w:name="Colorful Grid Accent 2" w:semiHidden="0" w:uiPriority="73" w:unhideWhenUsed="0"/>
+    <w:lsdException w:name="Light Shading Accent 3" w:semiHidden="0" w:uiPriority="60" w:unhideWhenUsed="0"/>
+    <w:lsdException w:name="Light List Accent 3" w:semiHidden="0" w:uiPriority="61" w:unhideWhenUsed="0"/>
+    <w:lsdException w:name="Light Grid Accent 3" w:semiHidden="0" w:uiPriority="62" w:unhideWhenUsed="0"/>
+    <w:lsdException w:name="Medium Shading 1 Accent 3" w:semiHidden="0" w:uiPriority="63" w:unhideWhenUsed="0"/>
+    <w:lsdException w:name="Medium Shading 2 Accent 3" w:semiHidden="0" w:uiPriority="64" w:unhideWhenUsed="0"/>
+    <w:lsdException w:name="Medium List 1 Accent 3" w:semiHidden="0" w:uiPriority="65" w:unhideWhenUsed="0"/>
+    <w:lsdException w:name="Medium List 2 Accent 3" w:semiHidden="0" w:uiPriority="66" w:unhideWhenUsed="0"/>
+    <w:lsdException w:name="Medium Grid 1 Accent 3" w:semiHidden="0" w:uiPriority="67" w:unhideWhenUsed="0"/>
+    <w:lsdException w:name="Medium Grid 2 Accent 3" w:semiHidden="0" w:uiPriority="68" w:unhideWhenUsed="0"/>
+    <w:lsdException w:name="Medium Grid 3 Accent 3" w:semiHidden="0" w:uiPriority="69" w:unhideWhenUsed="0"/>
+    <w:lsdException w:name="Dark List Accent 3" w:semiHidden="0" w:uiPriority="70" w:unhideWhenUsed="0"/>
+    <w:lsdException w:name="Colorful Shading Accent 3" w:semiHidden="0" w:uiPriority="71" w:unhideWhenUsed="0"/>
+    <w:lsdException w:name="Colorful List Accent 3" w:semiHidden="0" w:uiPriority="72" w:unhideWhenUsed="0"/>
+    <w:lsdException w:name="Colorful Grid Accent 3" w:semiHidden="0" w:uiPriority="73" w:unhideWhenUsed="0"/>
+    <w:lsdException w:name="Light Shading Accent 4" w:semiHidden="0" w:uiPriority="60" w:unhideWhenUsed="0"/>
+    <w:lsdException w:name="Light List Accent 4" w:semiHidden="0" w:uiPriority="61" w:unhideWhenUsed="0"/>
+    <w:lsdException w:name="Light Grid Accent 4" w:semiHidden="0" w:uiPriority="62" w:unhideWhenUsed="0"/>
+    <w:lsdException w:name="Medium Shading 1 Accent 4" w:semiHidden="0" w:uiPriority="63" w:unhideWhenUsed="0"/>
+    <w:lsdException w:name="Medium Shading 2 Accent 4" w:semiHidden="0" w:uiPriority="64" w:unhideWhenUsed="0"/>
+    <w:lsdException w:name="Medium List 1 Accent 4" w:semiHidden="0" w:uiPriority="65" w:unhideWhenUsed="0"/>
+    <w:lsdException w:name="Medium List 2 Accent 4" w:semiHidden="0" w:uiPriority="66" w:unhideWhenUsed="0"/>
+    <w:lsdException w:name="Medium Grid 1 Accent 4" w:semiHidden="0" w:uiPriority="67" w:unhideWhenUsed="0"/>
+    <w:lsdException w:name="Medium Grid 2 Accent 4" w:semiHidden="0" w:uiPriority="68" w:unhideWhenUsed="0"/>
+    <w:lsdException w:name="Medium Grid 3 Accent 4" w:semiHidden="0" w:uiPriority="69" w:unhideWhenUsed="0"/>
+    <w:lsdException w:name="Dark List Accent 4" w:semiHidden="0" w:uiPriority="70" w:unhideWhenUsed="0"/>
+    <w:lsdException w:name="Colorful Shading Accent 4" w:semiHidden="0" w:uiPriority="71" w:unhideWhenUsed="0"/>
+    <w:lsdException w:name="Colorful List Accent 4" w:semiHidden="0" w:uiPriority="72" w:unhideWhenUsed="0"/>
+    <w:lsdException w:name="Colorful Grid Accent 4" w:semiHidden="0" w:uiPriority="73" w:unhideWhenUsed="0"/>
+    <w:lsdException w:name="Light Shading Accent 5" w:semiHidden="0" w:uiPriority="60" w:unhideWhenUsed="0"/>
+    <w:lsdException w:name="Light List Accent 5" w:semiHidden="0" w:uiPriority="61" w:unhideWhenUsed="0"/>
+    <w:lsdException w:name="Light Grid Accent 5" w:semiHidden="0" w:uiPriority="62" w:unhideWhenUsed="0"/>
+    <w:lsdException w:name="Medium Shading 1 Accent 5" w:semiHidden="0" w:uiPriority="63" w:unhideWhenUsed="0"/>
+    <w:lsdException w:name="Medium Shading 2 Accent 5" w:semiHidden="0" w:uiPriority="64" w:unhideWhenUsed="0"/>
+    <w:lsdException w:name="Medium List 1 Accent 5" w:semiHidden="0" w:uiPriority="65" w:unhideWhenUsed="0"/>
+    <w:lsdException w:name="Medium List 2 Accent 5" w:semiHidden="0" w:uiPriority="66" w:unhideWhenUsed="0"/>
+    <w:lsdException w:name="Medium Grid 1 Accent 5" w:semiHidden="0" w:uiPriority="67" w:unhideWhenUsed="0"/>
+    <w:lsdException w:name="Medium Grid 2 Accent 5" w:semiHidden="0" w:uiPriority="68" w:unhideWhenUsed="0"/>
+    <w:lsdException w:name="Medium Grid 3 Accent 5" w:semiHidden="0" w:uiPriority="69" w:unhideWhenUsed="0"/>
+    <w:lsdException w:name="Dark List Accent 5" w:semiHidden="0" w:uiPriority="70" w:unhideWhenUsed="0"/>
+    <w:lsdException w:name="Colorful Shading Accent 5" w:semiHidden="0" w:uiPriority="71" w:unhideWhenUsed="0"/>
+    <w:lsdException w:name="Colorful List Accent 5" w:semiHidden="0" w:uiPriority="72" w:unhideWhenUsed="0"/>
+    <w:lsdException w:name="Colorful Grid Accent 5" w:semiHidden="0" w:uiPriority="73" w:unhideWhenUsed="0"/>
+    <w:lsdException w:name="Light Shading Accent 6" w:semiHidden="0" w:uiPriority="60" w:unhideWhenUsed="0"/>
+    <w:lsdException w:name="Light List Accent 6" w:semiHidden="0" w:uiPriority="61" w:unhideWhenUsed="0"/>
+    <w:lsdException w:name="Light Grid Accent 6" w:semiHidden="0" w:uiPriority="62" w:unhideWhenUsed="0"/>
+    <w:lsdException w:name="Medium Shading 1 Accent 6" w:semiHidden="0" w:uiPriority="63" w:unhideWhenUsed="0"/>
+    <w:lsdException w:name="Medium Shading 2 Accent 6" w:semiHidden="0" w:uiPriority="64" w:unhideWhenUsed="0"/>
+    <w:lsdException w:name="Medium List 1 Accent 6" w:semiHidden="0" w:uiPriority="65" w:unhideWhenUsed="0"/>
+    <w:lsdException w:name="Medium List 2 Accent 6" w:semiHidden="0" w:uiPriority="66" w:unhideWhenUsed="0"/>
+    <w:lsdException w:name="Medium Grid 1 Accent 6" w:semiHidden="0" w:uiPriority="67" w:unhideWhenUsed="0"/>
+    <w:lsdException w:name="Medium Grid 2 Accent 6" w:semiHidden="0" w:uiPriority="68" w:unhideWhenUsed="0"/>
+    <w:lsdException w:name="Medium Grid 3 Accent 6" w:semiHidden="0" w:uiPriority="69" w:unhideWhenUsed="0"/>
+    <w:lsdException w:name="Dark List Accent 6" w:semiHidden="0" w:uiPriority="70" w:unhideWhenUsed="0"/>
+    <w:lsdException w:name="Colorful Shading Accent 6" w:semiHidden="0" w:uiPriority="71" w:unhideWhenUsed="0"/>
+    <w:lsdException w:name="Colorful List Accent 6" w:semiHidden="0" w:uiPriority="72" w:unhideWhenUsed="0"/>
+    <w:lsdException w:name="Colorful Grid Accent 6" w:semiHidden="0" w:uiPriority="73" w:unhideWhenUsed="0"/>
+    <w:lsdException w:name="Subtle Emphasis" w:semiHidden="0" w:uiPriority="19" w:unhideWhenUsed="0" w:qFormat="1"/>
+    <w:lsdException w:name="Intense Emphasis" w:semiHidden="0" w:uiPriority="21" w:unhideWhenUsed="0" w:qFormat="1"/>
+    <w:lsdException w:name="Subtle Reference" w:semiHidden="0" w:uiPriority="31" w:unhideWhenUsed="0" w:qFormat="1"/>
+    <w:lsdException w:name="Intense Reference" w:semiHidden="0" w:uiPriority="32" w:unhideWhenUsed="0" w:qFormat="1"/>
+    <w:lsdException w:name="Book Title" w:semiHidden="0" w:uiPriority="33" w:unhideWhenUsed="0" w:qFormat="1"/>
+    <w:lsdException w:name="Bibliography" w:uiPriority="37"/>
+    <w:lsdException w:name="TOC Heading" w:uiPriority="39" w:qFormat="1"/>
   </w:latentStyles>
   <w:style w:type="paragraph" w:default="1" w:styleId="Normal">
     <w:name w:val="Normal"/>
@@ -7581,7 +7705,648 @@
       </w:tblCellMar>
     </w:tblPr>
   </w:style>
-  <w:style w:type="table" w:styleId="GridTable2-Accent1">
+  <w:style w:type="table" w:customStyle="1" w:styleId="GridTable2Accent1">
+    <w:name w:val="Grid Table 2 Accent 1"/>
+    <w:basedOn w:val="TableNormal"/>
+    <w:uiPriority w:val="47"/>
+    <w:rsid w:val="00A074CE"/>
+    <w:pPr>
+      <w:spacing w:after="0" w:line="240" w:lineRule="auto"/>
+    </w:pPr>
+    <w:tblPr>
+      <w:tblStyleRowBandSize w:val="1"/>
+      <w:tblStyleColBandSize w:val="1"/>
+      <w:tblInd w:w="0" w:type="dxa"/>
+      <w:tblBorders>
+        <w:top w:val="single" w:sz="2" w:space="0" w:color="9CC2E5" w:themeColor="accent1" w:themeTint="99"/>
+        <w:bottom w:val="single" w:sz="2" w:space="0" w:color="9CC2E5" w:themeColor="accent1" w:themeTint="99"/>
+        <w:insideH w:val="single" w:sz="2" w:space="0" w:color="9CC2E5" w:themeColor="accent1" w:themeTint="99"/>
+        <w:insideV w:val="single" w:sz="2" w:space="0" w:color="9CC2E5" w:themeColor="accent1" w:themeTint="99"/>
+      </w:tblBorders>
+      <w:tblCellMar>
+        <w:top w:w="0" w:type="dxa"/>
+        <w:left w:w="108" w:type="dxa"/>
+        <w:bottom w:w="0" w:type="dxa"/>
+        <w:right w:w="108" w:type="dxa"/>
+      </w:tblCellMar>
+    </w:tblPr>
+    <w:tblStylePr w:type="firstRow">
+      <w:rPr>
+        <w:b/>
+        <w:bCs/>
+      </w:rPr>
+      <w:tblPr/>
+      <w:tcPr>
+        <w:tcBorders>
+          <w:top w:val="nil"/>
+          <w:bottom w:val="single" w:sz="12" w:space="0" w:color="9CC2E5" w:themeColor="accent1" w:themeTint="99"/>
+          <w:insideH w:val="nil"/>
+          <w:insideV w:val="nil"/>
+        </w:tcBorders>
+        <w:shd w:val="clear" w:color="auto" w:fill="FFFFFF" w:themeFill="background1"/>
+      </w:tcPr>
+    </w:tblStylePr>
+    <w:tblStylePr w:type="lastRow">
+      <w:rPr>
+        <w:b/>
+        <w:bCs/>
+      </w:rPr>
+      <w:tblPr/>
+      <w:tcPr>
+        <w:tcBorders>
+          <w:top w:val="double" w:sz="2" w:space="0" w:color="9CC2E5" w:themeColor="accent1" w:themeTint="99"/>
+          <w:bottom w:val="nil"/>
+          <w:insideH w:val="nil"/>
+          <w:insideV w:val="nil"/>
+        </w:tcBorders>
+        <w:shd w:val="clear" w:color="auto" w:fill="FFFFFF" w:themeFill="background1"/>
+      </w:tcPr>
+    </w:tblStylePr>
+    <w:tblStylePr w:type="firstCol">
+      <w:rPr>
+        <w:b/>
+        <w:bCs/>
+      </w:rPr>
+    </w:tblStylePr>
+    <w:tblStylePr w:type="lastCol">
+      <w:rPr>
+        <w:b/>
+        <w:bCs/>
+      </w:rPr>
+    </w:tblStylePr>
+    <w:tblStylePr w:type="band1Vert">
+      <w:tblPr/>
+      <w:tcPr>
+        <w:shd w:val="clear" w:color="auto" w:fill="DEEAF6" w:themeFill="accent1" w:themeFillTint="33"/>
+      </w:tcPr>
+    </w:tblStylePr>
+    <w:tblStylePr w:type="band1Horz">
+      <w:tblPr/>
+      <w:tcPr>
+        <w:shd w:val="clear" w:color="auto" w:fill="DEEAF6" w:themeFill="accent1" w:themeFillTint="33"/>
+      </w:tcPr>
+    </w:tblStylePr>
+  </w:style>
+  <w:style w:type="character" w:styleId="SubtleEmphasis">
+    <w:name w:val="Subtle Emphasis"/>
+    <w:basedOn w:val="DefaultParagraphFont"/>
+    <w:uiPriority w:val="19"/>
+    <w:qFormat/>
+    <w:rsid w:val="000472F8"/>
+    <w:rPr>
+      <w:i/>
+      <w:iCs/>
+      <w:color w:val="404040" w:themeColor="text1" w:themeTint="BF"/>
+    </w:rPr>
+  </w:style>
+</w:styles>
+</file>
+
+<file path=word/stylesWithEffects.xml><?xml version="1.0" encoding="utf-8"?>
+<w:styles xmlns:wpc="http://schemas.microsoft.com/office/word/2010/wordprocessingCanvas" xmlns:mo="http://schemas.microsoft.com/office/mac/office/2008/main" xmlns:mc="http://schemas.openxmlformats.org/markup-compatibility/2006" xmlns:mv="urn:schemas-microsoft-com:mac:vml" xmlns:o="urn:schemas-microsoft-com:office:office" xmlns:r="http://schemas.openxmlformats.org/officeDocument/2006/relationships" xmlns:m="http://schemas.openxmlformats.org/officeDocument/2006/math" xmlns:v="urn:schemas-microsoft-com:vml" xmlns:wp14="http://schemas.microsoft.com/office/word/2010/wordprocessingDrawing" xmlns:wp="http://schemas.openxmlformats.org/drawingml/2006/wordprocessingDrawing" xmlns:w10="urn:schemas-microsoft-com:office:word" xmlns:w="http://schemas.openxmlformats.org/wordprocessingml/2006/main" xmlns:w14="http://schemas.microsoft.com/office/word/2010/wordml" xmlns:wpg="http://schemas.microsoft.com/office/word/2010/wordprocessingGroup" xmlns:wpi="http://schemas.microsoft.com/office/word/2010/wordprocessingInk" xmlns:wne="http://schemas.microsoft.com/office/word/2006/wordml" xmlns:wps="http://schemas.microsoft.com/office/word/2010/wordprocessingShape" mc:Ignorable="w14 wp14">
+  <w:docDefaults>
+    <w:rPrDefault>
+      <w:rPr>
+        <w:rFonts w:asciiTheme="minorHAnsi" w:eastAsiaTheme="minorHAnsi" w:hAnsiTheme="minorHAnsi" w:cstheme="minorBidi"/>
+        <w:sz w:val="22"/>
+        <w:szCs w:val="22"/>
+        <w:lang w:val="en-US" w:eastAsia="en-US" w:bidi="ar-SA"/>
+      </w:rPr>
+    </w:rPrDefault>
+    <w:pPrDefault>
+      <w:pPr>
+        <w:spacing w:after="160" w:line="259" w:lineRule="auto"/>
+      </w:pPr>
+    </w:pPrDefault>
+  </w:docDefaults>
+  <w:latentStyles w:defLockedState="0" w:defUIPriority="99" w:defSemiHidden="1" w:defUnhideWhenUsed="1" w:defQFormat="0" w:count="276">
+    <w:lsdException w:name="Normal" w:semiHidden="0" w:uiPriority="0" w:unhideWhenUsed="0" w:qFormat="1"/>
+    <w:lsdException w:name="heading 1" w:semiHidden="0" w:uiPriority="9" w:unhideWhenUsed="0" w:qFormat="1"/>
+    <w:lsdException w:name="heading 2" w:uiPriority="9" w:qFormat="1"/>
+    <w:lsdException w:name="heading 3" w:uiPriority="9" w:qFormat="1"/>
+    <w:lsdException w:name="heading 4" w:uiPriority="9" w:qFormat="1"/>
+    <w:lsdException w:name="heading 5" w:uiPriority="9" w:qFormat="1"/>
+    <w:lsdException w:name="heading 6" w:uiPriority="9" w:qFormat="1"/>
+    <w:lsdException w:name="heading 7" w:uiPriority="9" w:qFormat="1"/>
+    <w:lsdException w:name="heading 8" w:uiPriority="9" w:qFormat="1"/>
+    <w:lsdException w:name="heading 9" w:uiPriority="9" w:qFormat="1"/>
+    <w:lsdException w:name="toc 1" w:uiPriority="39"/>
+    <w:lsdException w:name="toc 2" w:uiPriority="39"/>
+    <w:lsdException w:name="toc 3" w:uiPriority="39"/>
+    <w:lsdException w:name="toc 4" w:uiPriority="39"/>
+    <w:lsdException w:name="toc 5" w:uiPriority="39"/>
+    <w:lsdException w:name="toc 6" w:uiPriority="39"/>
+    <w:lsdException w:name="toc 7" w:uiPriority="39"/>
+    <w:lsdException w:name="toc 8" w:uiPriority="39"/>
+    <w:lsdException w:name="toc 9" w:uiPriority="39"/>
+    <w:lsdException w:name="caption" w:uiPriority="35" w:qFormat="1"/>
+    <w:lsdException w:name="Title" w:semiHidden="0" w:uiPriority="10" w:unhideWhenUsed="0" w:qFormat="1"/>
+    <w:lsdException w:name="Default Paragraph Font" w:uiPriority="1"/>
+    <w:lsdException w:name="Subtitle" w:semiHidden="0" w:uiPriority="11" w:unhideWhenUsed="0" w:qFormat="1"/>
+    <w:lsdException w:name="Strong" w:semiHidden="0" w:uiPriority="22" w:unhideWhenUsed="0" w:qFormat="1"/>
+    <w:lsdException w:name="Emphasis" w:semiHidden="0" w:uiPriority="20" w:unhideWhenUsed="0" w:qFormat="1"/>
+    <w:lsdException w:name="Table Grid" w:semiHidden="0" w:uiPriority="39" w:unhideWhenUsed="0"/>
+    <w:lsdException w:name="Note Level 1" w:semiHidden="0" w:unhideWhenUsed="0"/>
+    <w:lsdException w:name="Note Level 2" w:semiHidden="0" w:unhideWhenUsed="0"/>
+    <w:lsdException w:name="Note Level 3" w:semiHidden="0" w:unhideWhenUsed="0"/>
+    <w:lsdException w:name="Note Level 4" w:semiHidden="0" w:unhideWhenUsed="0"/>
+    <w:lsdException w:name="Note Level 5" w:semiHidden="0" w:unhideWhenUsed="0"/>
+    <w:lsdException w:name="Note Level 6" w:semiHidden="0" w:unhideWhenUsed="0"/>
+    <w:lsdException w:name="Note Level 7" w:semiHidden="0" w:unhideWhenUsed="0"/>
+    <w:lsdException w:name="Note Level 8" w:semiHidden="0" w:unhideWhenUsed="0"/>
+    <w:lsdException w:name="Note Level 9" w:semiHidden="0" w:unhideWhenUsed="0"/>
+    <w:lsdException w:name="Placeholder Text" w:unhideWhenUsed="0"/>
+    <w:lsdException w:name="No Spacing" w:semiHidden="0" w:uiPriority="1" w:unhideWhenUsed="0" w:qFormat="1"/>
+    <w:lsdException w:name="Light Shading" w:semiHidden="0" w:uiPriority="60" w:unhideWhenUsed="0"/>
+    <w:lsdException w:name="Light List" w:semiHidden="0" w:uiPriority="61" w:unhideWhenUsed="0"/>
+    <w:lsdException w:name="Light Grid" w:semiHidden="0" w:uiPriority="62" w:unhideWhenUsed="0"/>
+    <w:lsdException w:name="Medium Shading 1" w:semiHidden="0" w:uiPriority="63" w:unhideWhenUsed="0"/>
+    <w:lsdException w:name="Medium Shading 2" w:semiHidden="0" w:uiPriority="64" w:unhideWhenUsed="0"/>
+    <w:lsdException w:name="Medium List 1" w:semiHidden="0" w:uiPriority="65" w:unhideWhenUsed="0"/>
+    <w:lsdException w:name="Medium List 2" w:semiHidden="0" w:uiPriority="66" w:unhideWhenUsed="0"/>
+    <w:lsdException w:name="Medium Grid 1" w:semiHidden="0" w:uiPriority="67" w:unhideWhenUsed="0"/>
+    <w:lsdException w:name="Medium Grid 2" w:semiHidden="0" w:uiPriority="68" w:unhideWhenUsed="0"/>
+    <w:lsdException w:name="Medium Grid 3" w:semiHidden="0" w:uiPriority="69" w:unhideWhenUsed="0"/>
+    <w:lsdException w:name="Dark List" w:semiHidden="0" w:uiPriority="70" w:unhideWhenUsed="0"/>
+    <w:lsdException w:name="Colorful Shading" w:semiHidden="0" w:uiPriority="71" w:unhideWhenUsed="0"/>
+    <w:lsdException w:name="Colorful List" w:semiHidden="0" w:uiPriority="72" w:unhideWhenUsed="0"/>
+    <w:lsdException w:name="Colorful Grid" w:semiHidden="0" w:uiPriority="73" w:unhideWhenUsed="0"/>
+    <w:lsdException w:name="Light Shading Accent 1" w:semiHidden="0" w:uiPriority="60" w:unhideWhenUsed="0"/>
+    <w:lsdException w:name="Light List Accent 1" w:semiHidden="0" w:uiPriority="61" w:unhideWhenUsed="0"/>
+    <w:lsdException w:name="Light Grid Accent 1" w:semiHidden="0" w:uiPriority="62" w:unhideWhenUsed="0"/>
+    <w:lsdException w:name="Medium Shading 1 Accent 1" w:semiHidden="0" w:uiPriority="63" w:unhideWhenUsed="0"/>
+    <w:lsdException w:name="Medium Shading 2 Accent 1" w:semiHidden="0" w:uiPriority="64" w:unhideWhenUsed="0"/>
+    <w:lsdException w:name="Medium List 1 Accent 1" w:semiHidden="0" w:uiPriority="65" w:unhideWhenUsed="0"/>
+    <w:lsdException w:name="Revision" w:unhideWhenUsed="0"/>
+    <w:lsdException w:name="List Paragraph" w:semiHidden="0" w:uiPriority="34" w:unhideWhenUsed="0" w:qFormat="1"/>
+    <w:lsdException w:name="Quote" w:semiHidden="0" w:uiPriority="29" w:unhideWhenUsed="0" w:qFormat="1"/>
+    <w:lsdException w:name="Intense Quote" w:semiHidden="0" w:uiPriority="30" w:unhideWhenUsed="0" w:qFormat="1"/>
+    <w:lsdException w:name="Medium List 2 Accent 1" w:semiHidden="0" w:uiPriority="66" w:unhideWhenUsed="0"/>
+    <w:lsdException w:name="Medium Grid 1 Accent 1" w:semiHidden="0" w:uiPriority="67" w:unhideWhenUsed="0"/>
+    <w:lsdException w:name="Medium Grid 2 Accent 1" w:semiHidden="0" w:uiPriority="68" w:unhideWhenUsed="0"/>
+    <w:lsdException w:name="Medium Grid 3 Accent 1" w:semiHidden="0" w:uiPriority="69" w:unhideWhenUsed="0"/>
+    <w:lsdException w:name="Dark List Accent 1" w:semiHidden="0" w:uiPriority="70" w:unhideWhenUsed="0"/>
+    <w:lsdException w:name="Colorful Shading Accent 1" w:semiHidden="0" w:uiPriority="71" w:unhideWhenUsed="0"/>
+    <w:lsdException w:name="Colorful List Accent 1" w:semiHidden="0" w:uiPriority="72" w:unhideWhenUsed="0"/>
+    <w:lsdException w:name="Colorful Grid Accent 1" w:semiHidden="0" w:uiPriority="73" w:unhideWhenUsed="0"/>
+    <w:lsdException w:name="Light Shading Accent 2" w:semiHidden="0" w:uiPriority="60" w:unhideWhenUsed="0"/>
+    <w:lsdException w:name="Light List Accent 2" w:semiHidden="0" w:uiPriority="61" w:unhideWhenUsed="0"/>
+    <w:lsdException w:name="Light Grid Accent 2" w:semiHidden="0" w:uiPriority="62" w:unhideWhenUsed="0"/>
+    <w:lsdException w:name="Medium Shading 1 Accent 2" w:semiHidden="0" w:uiPriority="63" w:unhideWhenUsed="0"/>
+    <w:lsdException w:name="Medium Shading 2 Accent 2" w:semiHidden="0" w:uiPriority="64" w:unhideWhenUsed="0"/>
+    <w:lsdException w:name="Medium List 1 Accent 2" w:semiHidden="0" w:uiPriority="65" w:unhideWhenUsed="0"/>
+    <w:lsdException w:name="Medium List 2 Accent 2" w:semiHidden="0" w:uiPriority="66" w:unhideWhenUsed="0"/>
+    <w:lsdException w:name="Medium Grid 1 Accent 2" w:semiHidden="0" w:uiPriority="67" w:unhideWhenUsed="0"/>
+    <w:lsdException w:name="Medium Grid 2 Accent 2" w:semiHidden="0" w:uiPriority="68" w:unhideWhenUsed="0"/>
+    <w:lsdException w:name="Medium Grid 3 Accent 2" w:semiHidden="0" w:uiPriority="69" w:unhideWhenUsed="0"/>
+    <w:lsdException w:name="Dark List Accent 2" w:semiHidden="0" w:uiPriority="70" w:unhideWhenUsed="0"/>
+    <w:lsdException w:name="Colorful Shading Accent 2" w:semiHidden="0" w:uiPriority="71" w:unhideWhenUsed="0"/>
+    <w:lsdException w:name="Colorful List Accent 2" w:semiHidden="0" w:uiPriority="72" w:unhideWhenUsed="0"/>
+    <w:lsdException w:name="Colorful Grid Accent 2" w:semiHidden="0" w:uiPriority="73" w:unhideWhenUsed="0"/>
+    <w:lsdException w:name="Light Shading Accent 3" w:semiHidden="0" w:uiPriority="60" w:unhideWhenUsed="0"/>
+    <w:lsdException w:name="Light List Accent 3" w:semiHidden="0" w:uiPriority="61" w:unhideWhenUsed="0"/>
+    <w:lsdException w:name="Light Grid Accent 3" w:semiHidden="0" w:uiPriority="62" w:unhideWhenUsed="0"/>
+    <w:lsdException w:name="Medium Shading 1 Accent 3" w:semiHidden="0" w:uiPriority="63" w:unhideWhenUsed="0"/>
+    <w:lsdException w:name="Medium Shading 2 Accent 3" w:semiHidden="0" w:uiPriority="64" w:unhideWhenUsed="0"/>
+    <w:lsdException w:name="Medium List 1 Accent 3" w:semiHidden="0" w:uiPriority="65" w:unhideWhenUsed="0"/>
+    <w:lsdException w:name="Medium List 2 Accent 3" w:semiHidden="0" w:uiPriority="66" w:unhideWhenUsed="0"/>
+    <w:lsdException w:name="Medium Grid 1 Accent 3" w:semiHidden="0" w:uiPriority="67" w:unhideWhenUsed="0"/>
+    <w:lsdException w:name="Medium Grid 2 Accent 3" w:semiHidden="0" w:uiPriority="68" w:unhideWhenUsed="0"/>
+    <w:lsdException w:name="Medium Grid 3 Accent 3" w:semiHidden="0" w:uiPriority="69" w:unhideWhenUsed="0"/>
+    <w:lsdException w:name="Dark List Accent 3" w:semiHidden="0" w:uiPriority="70" w:unhideWhenUsed="0"/>
+    <w:lsdException w:name="Colorful Shading Accent 3" w:semiHidden="0" w:uiPriority="71" w:unhideWhenUsed="0"/>
+    <w:lsdException w:name="Colorful List Accent 3" w:semiHidden="0" w:uiPriority="72" w:unhideWhenUsed="0"/>
+    <w:lsdException w:name="Colorful Grid Accent 3" w:semiHidden="0" w:uiPriority="73" w:unhideWhenUsed="0"/>
+    <w:lsdException w:name="Light Shading Accent 4" w:semiHidden="0" w:uiPriority="60" w:unhideWhenUsed="0"/>
+    <w:lsdException w:name="Light List Accent 4" w:semiHidden="0" w:uiPriority="61" w:unhideWhenUsed="0"/>
+    <w:lsdException w:name="Light Grid Accent 4" w:semiHidden="0" w:uiPriority="62" w:unhideWhenUsed="0"/>
+    <w:lsdException w:name="Medium Shading 1 Accent 4" w:semiHidden="0" w:uiPriority="63" w:unhideWhenUsed="0"/>
+    <w:lsdException w:name="Medium Shading 2 Accent 4" w:semiHidden="0" w:uiPriority="64" w:unhideWhenUsed="0"/>
+    <w:lsdException w:name="Medium List 1 Accent 4" w:semiHidden="0" w:uiPriority="65" w:unhideWhenUsed="0"/>
+    <w:lsdException w:name="Medium List 2 Accent 4" w:semiHidden="0" w:uiPriority="66" w:unhideWhenUsed="0"/>
+    <w:lsdException w:name="Medium Grid 1 Accent 4" w:semiHidden="0" w:uiPriority="67" w:unhideWhenUsed="0"/>
+    <w:lsdException w:name="Medium Grid 2 Accent 4" w:semiHidden="0" w:uiPriority="68" w:unhideWhenUsed="0"/>
+    <w:lsdException w:name="Medium Grid 3 Accent 4" w:semiHidden="0" w:uiPriority="69" w:unhideWhenUsed="0"/>
+    <w:lsdException w:name="Dark List Accent 4" w:semiHidden="0" w:uiPriority="70" w:unhideWhenUsed="0"/>
+    <w:lsdException w:name="Colorful Shading Accent 4" w:semiHidden="0" w:uiPriority="71" w:unhideWhenUsed="0"/>
+    <w:lsdException w:name="Colorful List Accent 4" w:semiHidden="0" w:uiPriority="72" w:unhideWhenUsed="0"/>
+    <w:lsdException w:name="Colorful Grid Accent 4" w:semiHidden="0" w:uiPriority="73" w:unhideWhenUsed="0"/>
+    <w:lsdException w:name="Light Shading Accent 5" w:semiHidden="0" w:uiPriority="60" w:unhideWhenUsed="0"/>
+    <w:lsdException w:name="Light List Accent 5" w:semiHidden="0" w:uiPriority="61" w:unhideWhenUsed="0"/>
+    <w:lsdException w:name="Light Grid Accent 5" w:semiHidden="0" w:uiPriority="62" w:unhideWhenUsed="0"/>
+    <w:lsdException w:name="Medium Shading 1 Accent 5" w:semiHidden="0" w:uiPriority="63" w:unhideWhenUsed="0"/>
+    <w:lsdException w:name="Medium Shading 2 Accent 5" w:semiHidden="0" w:uiPriority="64" w:unhideWhenUsed="0"/>
+    <w:lsdException w:name="Medium List 1 Accent 5" w:semiHidden="0" w:uiPriority="65" w:unhideWhenUsed="0"/>
+    <w:lsdException w:name="Medium List 2 Accent 5" w:semiHidden="0" w:uiPriority="66" w:unhideWhenUsed="0"/>
+    <w:lsdException w:name="Medium Grid 1 Accent 5" w:semiHidden="0" w:uiPriority="67" w:unhideWhenUsed="0"/>
+    <w:lsdException w:name="Medium Grid 2 Accent 5" w:semiHidden="0" w:uiPriority="68" w:unhideWhenUsed="0"/>
+    <w:lsdException w:name="Medium Grid 3 Accent 5" w:semiHidden="0" w:uiPriority="69" w:unhideWhenUsed="0"/>
+    <w:lsdException w:name="Dark List Accent 5" w:semiHidden="0" w:uiPriority="70" w:unhideWhenUsed="0"/>
+    <w:lsdException w:name="Colorful Shading Accent 5" w:semiHidden="0" w:uiPriority="71" w:unhideWhenUsed="0"/>
+    <w:lsdException w:name="Colorful List Accent 5" w:semiHidden="0" w:uiPriority="72" w:unhideWhenUsed="0"/>
+    <w:lsdException w:name="Colorful Grid Accent 5" w:semiHidden="0" w:uiPriority="73" w:unhideWhenUsed="0"/>
+    <w:lsdException w:name="Light Shading Accent 6" w:semiHidden="0" w:uiPriority="60" w:unhideWhenUsed="0"/>
+    <w:lsdException w:name="Light List Accent 6" w:semiHidden="0" w:uiPriority="61" w:unhideWhenUsed="0"/>
+    <w:lsdException w:name="Light Grid Accent 6" w:semiHidden="0" w:uiPriority="62" w:unhideWhenUsed="0"/>
+    <w:lsdException w:name="Medium Shading 1 Accent 6" w:semiHidden="0" w:uiPriority="63" w:unhideWhenUsed="0"/>
+    <w:lsdException w:name="Medium Shading 2 Accent 6" w:semiHidden="0" w:uiPriority="64" w:unhideWhenUsed="0"/>
+    <w:lsdException w:name="Medium List 1 Accent 6" w:semiHidden="0" w:uiPriority="65" w:unhideWhenUsed="0"/>
+    <w:lsdException w:name="Medium List 2 Accent 6" w:semiHidden="0" w:uiPriority="66" w:unhideWhenUsed="0"/>
+    <w:lsdException w:name="Medium Grid 1 Accent 6" w:semiHidden="0" w:uiPriority="67" w:unhideWhenUsed="0"/>
+    <w:lsdException w:name="Medium Grid 2 Accent 6" w:semiHidden="0" w:uiPriority="68" w:unhideWhenUsed="0"/>
+    <w:lsdException w:name="Medium Grid 3 Accent 6" w:semiHidden="0" w:uiPriority="69" w:unhideWhenUsed="0"/>
+    <w:lsdException w:name="Dark List Accent 6" w:semiHidden="0" w:uiPriority="70" w:unhideWhenUsed="0"/>
+    <w:lsdException w:name="Colorful Shading Accent 6" w:semiHidden="0" w:uiPriority="71" w:unhideWhenUsed="0"/>
+    <w:lsdException w:name="Colorful List Accent 6" w:semiHidden="0" w:uiPriority="72" w:unhideWhenUsed="0"/>
+    <w:lsdException w:name="Colorful Grid Accent 6" w:semiHidden="0" w:uiPriority="73" w:unhideWhenUsed="0"/>
+    <w:lsdException w:name="Subtle Emphasis" w:semiHidden="0" w:uiPriority="19" w:unhideWhenUsed="0" w:qFormat="1"/>
+    <w:lsdException w:name="Intense Emphasis" w:semiHidden="0" w:uiPriority="21" w:unhideWhenUsed="0" w:qFormat="1"/>
+    <w:lsdException w:name="Subtle Reference" w:semiHidden="0" w:uiPriority="31" w:unhideWhenUsed="0" w:qFormat="1"/>
+    <w:lsdException w:name="Intense Reference" w:semiHidden="0" w:uiPriority="32" w:unhideWhenUsed="0" w:qFormat="1"/>
+    <w:lsdException w:name="Book Title" w:semiHidden="0" w:uiPriority="33" w:unhideWhenUsed="0" w:qFormat="1"/>
+    <w:lsdException w:name="Bibliography" w:uiPriority="37"/>
+    <w:lsdException w:name="TOC Heading" w:uiPriority="39" w:qFormat="1"/>
+  </w:latentStyles>
+  <w:style w:type="paragraph" w:default="1" w:styleId="Normal">
+    <w:name w:val="Normal"/>
+    <w:qFormat/>
+  </w:style>
+  <w:style w:type="paragraph" w:styleId="Heading1">
+    <w:name w:val="heading 1"/>
+    <w:basedOn w:val="Normal"/>
+    <w:next w:val="Normal"/>
+    <w:link w:val="Heading1Char"/>
+    <w:uiPriority w:val="9"/>
+    <w:qFormat/>
+    <w:rsid w:val="00103407"/>
+    <w:pPr>
+      <w:keepNext/>
+      <w:keepLines/>
+      <w:spacing w:before="240" w:after="0"/>
+      <w:outlineLvl w:val="0"/>
+    </w:pPr>
+    <w:rPr>
+      <w:rFonts w:asciiTheme="majorHAnsi" w:eastAsiaTheme="majorEastAsia" w:hAnsiTheme="majorHAnsi" w:cstheme="majorBidi"/>
+      <w:color w:val="2E74B5" w:themeColor="accent1" w:themeShade="BF"/>
+      <w:sz w:val="32"/>
+      <w:szCs w:val="32"/>
+    </w:rPr>
+  </w:style>
+  <w:style w:type="paragraph" w:styleId="Heading2">
+    <w:name w:val="heading 2"/>
+    <w:basedOn w:val="Normal"/>
+    <w:next w:val="Normal"/>
+    <w:link w:val="Heading2Char"/>
+    <w:uiPriority w:val="9"/>
+    <w:unhideWhenUsed/>
+    <w:qFormat/>
+    <w:rsid w:val="00037144"/>
+    <w:pPr>
+      <w:keepNext/>
+      <w:keepLines/>
+      <w:spacing w:before="40" w:after="0"/>
+      <w:outlineLvl w:val="1"/>
+    </w:pPr>
+    <w:rPr>
+      <w:rFonts w:asciiTheme="majorHAnsi" w:eastAsiaTheme="majorEastAsia" w:hAnsiTheme="majorHAnsi" w:cstheme="majorBidi"/>
+      <w:color w:val="2E74B5" w:themeColor="accent1" w:themeShade="BF"/>
+      <w:sz w:val="26"/>
+      <w:szCs w:val="26"/>
+    </w:rPr>
+  </w:style>
+  <w:style w:type="paragraph" w:styleId="Heading3">
+    <w:name w:val="heading 3"/>
+    <w:basedOn w:val="Normal"/>
+    <w:next w:val="Normal"/>
+    <w:link w:val="Heading3Char"/>
+    <w:uiPriority w:val="9"/>
+    <w:unhideWhenUsed/>
+    <w:qFormat/>
+    <w:rsid w:val="00037144"/>
+    <w:pPr>
+      <w:keepNext/>
+      <w:keepLines/>
+      <w:spacing w:before="40" w:after="0"/>
+      <w:outlineLvl w:val="2"/>
+    </w:pPr>
+    <w:rPr>
+      <w:rFonts w:asciiTheme="majorHAnsi" w:eastAsiaTheme="majorEastAsia" w:hAnsiTheme="majorHAnsi" w:cstheme="majorBidi"/>
+      <w:color w:val="1F4D78" w:themeColor="accent1" w:themeShade="7F"/>
+      <w:sz w:val="24"/>
+      <w:szCs w:val="24"/>
+    </w:rPr>
+  </w:style>
+  <w:style w:type="character" w:default="1" w:styleId="DefaultParagraphFont">
+    <w:name w:val="Default Paragraph Font"/>
+    <w:uiPriority w:val="1"/>
+    <w:semiHidden/>
+    <w:unhideWhenUsed/>
+  </w:style>
+  <w:style w:type="table" w:default="1" w:styleId="TableNormal">
+    <w:name w:val="Normal Table"/>
+    <w:uiPriority w:val="99"/>
+    <w:semiHidden/>
+    <w:unhideWhenUsed/>
+    <w:tblPr>
+      <w:tblInd w:w="0" w:type="dxa"/>
+      <w:tblCellMar>
+        <w:top w:w="0" w:type="dxa"/>
+        <w:left w:w="108" w:type="dxa"/>
+        <w:bottom w:w="0" w:type="dxa"/>
+        <w:right w:w="108" w:type="dxa"/>
+      </w:tblCellMar>
+    </w:tblPr>
+  </w:style>
+  <w:style w:type="numbering" w:default="1" w:styleId="NoList">
+    <w:name w:val="No List"/>
+    <w:uiPriority w:val="99"/>
+    <w:semiHidden/>
+    <w:unhideWhenUsed/>
+  </w:style>
+  <w:style w:type="paragraph" w:styleId="ListParagraph">
+    <w:name w:val="List Paragraph"/>
+    <w:basedOn w:val="Normal"/>
+    <w:uiPriority w:val="34"/>
+    <w:qFormat/>
+    <w:rsid w:val="00103407"/>
+    <w:pPr>
+      <w:ind w:left="720"/>
+      <w:contextualSpacing/>
+    </w:pPr>
+  </w:style>
+  <w:style w:type="paragraph" w:styleId="Title">
+    <w:name w:val="Title"/>
+    <w:basedOn w:val="Normal"/>
+    <w:next w:val="Normal"/>
+    <w:link w:val="TitleChar"/>
+    <w:uiPriority w:val="10"/>
+    <w:qFormat/>
+    <w:rsid w:val="00103407"/>
+    <w:pPr>
+      <w:spacing w:after="0" w:line="240" w:lineRule="auto"/>
+      <w:contextualSpacing/>
+    </w:pPr>
+    <w:rPr>
+      <w:rFonts w:asciiTheme="majorHAnsi" w:eastAsiaTheme="majorEastAsia" w:hAnsiTheme="majorHAnsi" w:cstheme="majorBidi"/>
+      <w:spacing w:val="-10"/>
+      <w:kern w:val="28"/>
+      <w:sz w:val="56"/>
+      <w:szCs w:val="56"/>
+    </w:rPr>
+  </w:style>
+  <w:style w:type="character" w:customStyle="1" w:styleId="TitleChar">
+    <w:name w:val="Title Char"/>
+    <w:basedOn w:val="DefaultParagraphFont"/>
+    <w:link w:val="Title"/>
+    <w:uiPriority w:val="10"/>
+    <w:rsid w:val="00103407"/>
+    <w:rPr>
+      <w:rFonts w:asciiTheme="majorHAnsi" w:eastAsiaTheme="majorEastAsia" w:hAnsiTheme="majorHAnsi" w:cstheme="majorBidi"/>
+      <w:spacing w:val="-10"/>
+      <w:kern w:val="28"/>
+      <w:sz w:val="56"/>
+      <w:szCs w:val="56"/>
+    </w:rPr>
+  </w:style>
+  <w:style w:type="paragraph" w:styleId="Subtitle">
+    <w:name w:val="Subtitle"/>
+    <w:basedOn w:val="Normal"/>
+    <w:next w:val="Normal"/>
+    <w:link w:val="SubtitleChar"/>
+    <w:uiPriority w:val="11"/>
+    <w:qFormat/>
+    <w:rsid w:val="00103407"/>
+    <w:pPr>
+      <w:numPr>
+        <w:ilvl w:val="1"/>
+      </w:numPr>
+    </w:pPr>
+    <w:rPr>
+      <w:rFonts w:eastAsiaTheme="minorEastAsia"/>
+      <w:color w:val="5A5A5A" w:themeColor="text1" w:themeTint="A5"/>
+      <w:spacing w:val="15"/>
+    </w:rPr>
+  </w:style>
+  <w:style w:type="character" w:customStyle="1" w:styleId="SubtitleChar">
+    <w:name w:val="Subtitle Char"/>
+    <w:basedOn w:val="DefaultParagraphFont"/>
+    <w:link w:val="Subtitle"/>
+    <w:uiPriority w:val="11"/>
+    <w:rsid w:val="00103407"/>
+    <w:rPr>
+      <w:rFonts w:eastAsiaTheme="minorEastAsia"/>
+      <w:color w:val="5A5A5A" w:themeColor="text1" w:themeTint="A5"/>
+      <w:spacing w:val="15"/>
+    </w:rPr>
+  </w:style>
+  <w:style w:type="character" w:customStyle="1" w:styleId="Heading1Char">
+    <w:name w:val="Heading 1 Char"/>
+    <w:basedOn w:val="DefaultParagraphFont"/>
+    <w:link w:val="Heading1"/>
+    <w:uiPriority w:val="9"/>
+    <w:rsid w:val="00103407"/>
+    <w:rPr>
+      <w:rFonts w:asciiTheme="majorHAnsi" w:eastAsiaTheme="majorEastAsia" w:hAnsiTheme="majorHAnsi" w:cstheme="majorBidi"/>
+      <w:color w:val="2E74B5" w:themeColor="accent1" w:themeShade="BF"/>
+      <w:sz w:val="32"/>
+      <w:szCs w:val="32"/>
+    </w:rPr>
+  </w:style>
+  <w:style w:type="paragraph" w:styleId="Header">
+    <w:name w:val="header"/>
+    <w:basedOn w:val="Normal"/>
+    <w:link w:val="HeaderChar"/>
+    <w:uiPriority w:val="99"/>
+    <w:unhideWhenUsed/>
+    <w:rsid w:val="00EA4F97"/>
+    <w:pPr>
+      <w:tabs>
+        <w:tab w:val="center" w:pos="4680"/>
+        <w:tab w:val="right" w:pos="9360"/>
+      </w:tabs>
+      <w:spacing w:after="0" w:line="240" w:lineRule="auto"/>
+    </w:pPr>
+  </w:style>
+  <w:style w:type="character" w:customStyle="1" w:styleId="HeaderChar">
+    <w:name w:val="Header Char"/>
+    <w:basedOn w:val="DefaultParagraphFont"/>
+    <w:link w:val="Header"/>
+    <w:uiPriority w:val="99"/>
+    <w:rsid w:val="00EA4F97"/>
+  </w:style>
+  <w:style w:type="paragraph" w:styleId="Footer">
+    <w:name w:val="footer"/>
+    <w:basedOn w:val="Normal"/>
+    <w:link w:val="FooterChar"/>
+    <w:uiPriority w:val="99"/>
+    <w:unhideWhenUsed/>
+    <w:rsid w:val="00EA4F97"/>
+    <w:pPr>
+      <w:tabs>
+        <w:tab w:val="center" w:pos="4680"/>
+        <w:tab w:val="right" w:pos="9360"/>
+      </w:tabs>
+      <w:spacing w:after="0" w:line="240" w:lineRule="auto"/>
+    </w:pPr>
+  </w:style>
+  <w:style w:type="character" w:customStyle="1" w:styleId="FooterChar">
+    <w:name w:val="Footer Char"/>
+    <w:basedOn w:val="DefaultParagraphFont"/>
+    <w:link w:val="Footer"/>
+    <w:uiPriority w:val="99"/>
+    <w:rsid w:val="00EA4F97"/>
+  </w:style>
+  <w:style w:type="character" w:styleId="Strong">
+    <w:name w:val="Strong"/>
+    <w:basedOn w:val="DefaultParagraphFont"/>
+    <w:uiPriority w:val="22"/>
+    <w:qFormat/>
+    <w:rsid w:val="00EA4F97"/>
+    <w:rPr>
+      <w:b/>
+      <w:bCs/>
+    </w:rPr>
+  </w:style>
+  <w:style w:type="paragraph" w:styleId="TOCHeading">
+    <w:name w:val="TOC Heading"/>
+    <w:basedOn w:val="Heading1"/>
+    <w:next w:val="Normal"/>
+    <w:uiPriority w:val="39"/>
+    <w:unhideWhenUsed/>
+    <w:qFormat/>
+    <w:rsid w:val="00AA6A5F"/>
+    <w:pPr>
+      <w:outlineLvl w:val="9"/>
+    </w:pPr>
+  </w:style>
+  <w:style w:type="paragraph" w:styleId="TOC1">
+    <w:name w:val="toc 1"/>
+    <w:basedOn w:val="Normal"/>
+    <w:next w:val="Normal"/>
+    <w:autoRedefine/>
+    <w:uiPriority w:val="39"/>
+    <w:unhideWhenUsed/>
+    <w:rsid w:val="00AA6A5F"/>
+    <w:pPr>
+      <w:spacing w:after="100"/>
+    </w:pPr>
+  </w:style>
+  <w:style w:type="character" w:styleId="Hyperlink">
+    <w:name w:val="Hyperlink"/>
+    <w:basedOn w:val="DefaultParagraphFont"/>
+    <w:uiPriority w:val="99"/>
+    <w:unhideWhenUsed/>
+    <w:rsid w:val="00AA6A5F"/>
+    <w:rPr>
+      <w:color w:val="0563C1" w:themeColor="hyperlink"/>
+      <w:u w:val="single"/>
+    </w:rPr>
+  </w:style>
+  <w:style w:type="character" w:customStyle="1" w:styleId="Heading2Char">
+    <w:name w:val="Heading 2 Char"/>
+    <w:basedOn w:val="DefaultParagraphFont"/>
+    <w:link w:val="Heading2"/>
+    <w:uiPriority w:val="9"/>
+    <w:rsid w:val="00037144"/>
+    <w:rPr>
+      <w:rFonts w:asciiTheme="majorHAnsi" w:eastAsiaTheme="majorEastAsia" w:hAnsiTheme="majorHAnsi" w:cstheme="majorBidi"/>
+      <w:color w:val="2E74B5" w:themeColor="accent1" w:themeShade="BF"/>
+      <w:sz w:val="26"/>
+      <w:szCs w:val="26"/>
+    </w:rPr>
+  </w:style>
+  <w:style w:type="character" w:customStyle="1" w:styleId="Heading3Char">
+    <w:name w:val="Heading 3 Char"/>
+    <w:basedOn w:val="DefaultParagraphFont"/>
+    <w:link w:val="Heading3"/>
+    <w:uiPriority w:val="9"/>
+    <w:rsid w:val="00037144"/>
+    <w:rPr>
+      <w:rFonts w:asciiTheme="majorHAnsi" w:eastAsiaTheme="majorEastAsia" w:hAnsiTheme="majorHAnsi" w:cstheme="majorBidi"/>
+      <w:color w:val="1F4D78" w:themeColor="accent1" w:themeShade="7F"/>
+      <w:sz w:val="24"/>
+      <w:szCs w:val="24"/>
+    </w:rPr>
+  </w:style>
+  <w:style w:type="paragraph" w:styleId="TOC2">
+    <w:name w:val="toc 2"/>
+    <w:basedOn w:val="Normal"/>
+    <w:next w:val="Normal"/>
+    <w:autoRedefine/>
+    <w:uiPriority w:val="39"/>
+    <w:unhideWhenUsed/>
+    <w:rsid w:val="00037144"/>
+    <w:pPr>
+      <w:spacing w:after="100"/>
+      <w:ind w:left="220"/>
+    </w:pPr>
+  </w:style>
+  <w:style w:type="paragraph" w:styleId="NoSpacing">
+    <w:name w:val="No Spacing"/>
+    <w:uiPriority w:val="1"/>
+    <w:qFormat/>
+    <w:rsid w:val="00A30407"/>
+    <w:pPr>
+      <w:spacing w:after="0" w:line="240" w:lineRule="auto"/>
+    </w:pPr>
+  </w:style>
+  <w:style w:type="paragraph" w:styleId="BalloonText">
+    <w:name w:val="Balloon Text"/>
+    <w:basedOn w:val="Normal"/>
+    <w:link w:val="BalloonTextChar"/>
+    <w:uiPriority w:val="99"/>
+    <w:semiHidden/>
+    <w:unhideWhenUsed/>
+    <w:rsid w:val="002510C6"/>
+    <w:pPr>
+      <w:spacing w:after="0" w:line="240" w:lineRule="auto"/>
+    </w:pPr>
+    <w:rPr>
+      <w:rFonts w:ascii="Lucida Grande" w:hAnsi="Lucida Grande" w:cs="Lucida Grande"/>
+      <w:sz w:val="18"/>
+      <w:szCs w:val="18"/>
+    </w:rPr>
+  </w:style>
+  <w:style w:type="character" w:customStyle="1" w:styleId="BalloonTextChar">
+    <w:name w:val="Balloon Text Char"/>
+    <w:basedOn w:val="DefaultParagraphFont"/>
+    <w:link w:val="BalloonText"/>
+    <w:uiPriority w:val="99"/>
+    <w:semiHidden/>
+    <w:rsid w:val="002510C6"/>
+    <w:rPr>
+      <w:rFonts w:ascii="Lucida Grande" w:hAnsi="Lucida Grande" w:cs="Lucida Grande"/>
+      <w:sz w:val="18"/>
+      <w:szCs w:val="18"/>
+    </w:rPr>
+  </w:style>
+  <w:style w:type="table" w:styleId="TableGrid">
+    <w:name w:val="Table Grid"/>
+    <w:basedOn w:val="TableNormal"/>
+    <w:uiPriority w:val="39"/>
+    <w:rsid w:val="00A074CE"/>
+    <w:pPr>
+      <w:spacing w:after="0" w:line="240" w:lineRule="auto"/>
+    </w:pPr>
+    <w:tblPr>
+      <w:tblInd w:w="0" w:type="dxa"/>
+      <w:tblBorders>
+        <w:top w:val="single" w:sz="4" w:space="0" w:color="auto"/>
+        <w:left w:val="single" w:sz="4" w:space="0" w:color="auto"/>
+        <w:bottom w:val="single" w:sz="4" w:space="0" w:color="auto"/>
+        <w:right w:val="single" w:sz="4" w:space="0" w:color="auto"/>
+        <w:insideH w:val="single" w:sz="4" w:space="0" w:color="auto"/>
+        <w:insideV w:val="single" w:sz="4" w:space="0" w:color="auto"/>
+      </w:tblBorders>
+      <w:tblCellMar>
+        <w:top w:w="0" w:type="dxa"/>
+        <w:left w:w="108" w:type="dxa"/>
+        <w:bottom w:w="0" w:type="dxa"/>
+        <w:right w:w="108" w:type="dxa"/>
+      </w:tblCellMar>
+    </w:tblPr>
+  </w:style>
+  <w:style w:type="table" w:customStyle="1" w:styleId="GridTable2Accent1">
     <w:name w:val="Grid Table 2 Accent 1"/>
     <w:basedOn w:val="TableNormal"/>
     <w:uiPriority w:val="47"/>
@@ -7933,7 +8698,7 @@
   <a:extraClrSchemeLst/>
   <a:extLst>
     <a:ext uri="{05A4C25C-085E-4340-85A3-A5531E510DB2}">
-      <thm15:themeFamily xmlns:thm15="http://schemas.microsoft.com/office/thememl/2012/main" name="Office Theme" id="{62F939B6-93AF-4DB8-9C6B-D6C7DFDC589F}" vid="{4A3C46E8-61CC-4603-A589-7422A47A8E4A}"/>
+      <thm15:themeFamily xmlns:thm15="http://schemas.microsoft.com/office/thememl/2012/main" xmlns="" name="Office Theme" id="{62F939B6-93AF-4DB8-9C6B-D6C7DFDC589F}" vid="{4A3C46E8-61CC-4603-A589-7422A47A8E4A}"/>
     </a:ext>
   </a:extLst>
 </a:theme>
@@ -7944,7 +8709,7 @@
 </file>
 
 <file path=customXml/itemProps1.xml><?xml version="1.0" encoding="utf-8"?>
-<ds:datastoreItem xmlns:ds="http://schemas.openxmlformats.org/officeDocument/2006/customXml" ds:itemID="{B29393B4-344E-4487-84C4-F1F88E3CA1CE}">
+<ds:datastoreItem xmlns:ds="http://schemas.openxmlformats.org/officeDocument/2006/customXml" ds:itemID="{1F65EFE2-C630-634E-BC2C-C4BFBECD6B02}">
   <ds:schemaRefs>
     <ds:schemaRef ds:uri="http://schemas.openxmlformats.org/officeDocument/2006/bibliography"/>
   </ds:schemaRefs>

</xml_diff>